<commit_message>
Documentação da classe cliente feita
</commit_message>
<xml_diff>
--- a/Relatório_POO_25985.docx
+++ b/Relatório_POO_25985.docx
@@ -30,7 +30,7 @@
                 <wp:lineTo x="0" y="0"/>
               </wp:wrapPolygon>
             </wp:wrapTight>
-            <wp:docPr id="17756332" name="Imagem 1" descr="Atendimento ao público por marcação - EST"/>
+            <wp:docPr id="17756332" name="Imagem 17756332" descr="Atendimento ao público por marcação - EST"/>
             <wp:cNvGraphicFramePr>
               <a:graphicFrameLocks xmlns:a="http://schemas.openxmlformats.org/drawingml/2006/main" noChangeAspect="1"/>
             </wp:cNvGraphicFramePr>
@@ -44,7 +44,7 @@
                     </pic:cNvPicPr>
                   </pic:nvPicPr>
                   <pic:blipFill>
-                    <a:blip r:embed="rId5" cstate="print">
+                    <a:blip r:embed="rId11" cstate="print">
                       <a:extLst>
                         <a:ext uri="{28A0092B-C50C-407E-A947-70E740481C1C}">
                           <a14:useLocalDpi xmlns:a14="http://schemas.microsoft.com/office/drawing/2010/main" val="0"/>
@@ -377,80 +377,6 @@
     </w:p>
     <w:p>
       <w:pPr>
-        <w:jc w:val="center"/>
-        <w:rPr>
-          <w:rFonts w:ascii="Arial" w:hAnsi="Arial" w:cs="Arial"/>
-          <w:i/>
-          <w:iCs/>
-          <w:sz w:val="28"/>
-          <w:szCs w:val="28"/>
-        </w:rPr>
-      </w:pPr>
-    </w:p>
-    <w:p>
-      <w:pPr>
-        <w:jc w:val="center"/>
-        <w:rPr>
-          <w:rFonts w:ascii="Arial" w:hAnsi="Arial" w:cs="Arial"/>
-          <w:b/>
-          <w:bCs/>
-          <w:i/>
-          <w:iCs/>
-          <w:sz w:val="36"/>
-          <w:szCs w:val="36"/>
-        </w:rPr>
-      </w:pPr>
-      <w:r>
-        <w:rPr>
-          <w:rFonts w:ascii="Arial" w:hAnsi="Arial" w:cs="Arial"/>
-          <w:b/>
-          <w:bCs/>
-          <w:i/>
-          <w:iCs/>
-          <w:sz w:val="36"/>
-          <w:szCs w:val="36"/>
-        </w:rPr>
-        <w:lastRenderedPageBreak/>
-        <w:t>Resumo</w:t>
-      </w:r>
-    </w:p>
-    <w:p>
-      <w:pPr>
-        <w:rPr>
-          <w:rFonts w:ascii="Arial" w:hAnsi="Arial" w:cs="Arial"/>
-          <w:sz w:val="28"/>
-          <w:szCs w:val="28"/>
-        </w:rPr>
-      </w:pPr>
-      <w:r>
-        <w:rPr>
-          <w:rFonts w:ascii="Arial" w:hAnsi="Arial" w:cs="Arial"/>
-          <w:sz w:val="28"/>
-          <w:szCs w:val="28"/>
-        </w:rPr>
-        <w:t>No âmbito da disciplina de Programação Orientada a objetos, realizei este trabalho para consolidar a matéria lecionada ao longo do semestre. Optei pelo tema “</w:t>
-      </w:r>
-      <w:r>
-        <w:rPr>
-          <w:rFonts w:ascii="Arial" w:hAnsi="Arial" w:cs="Arial"/>
-          <w:i/>
-          <w:iCs/>
-          <w:sz w:val="28"/>
-          <w:szCs w:val="28"/>
-        </w:rPr>
-        <w:t>Gestão de Alojamentos Turísticos</w:t>
-      </w:r>
-      <w:r>
-        <w:rPr>
-          <w:rFonts w:ascii="Arial" w:hAnsi="Arial" w:cs="Arial"/>
-          <w:sz w:val="28"/>
-          <w:szCs w:val="28"/>
-        </w:rPr>
-        <w:t>” pois é um tema que me agrada bastante e que me fez surgir logo a ideia de executar um programa que faça a gestão de uma cadeia de hotéis.</w:t>
-      </w:r>
-    </w:p>
-    <w:p>
-      <w:pPr>
         <w:rPr>
           <w:rFonts w:ascii="Arial" w:hAnsi="Arial" w:cs="Arial"/>
           <w:sz w:val="28"/>
@@ -469,7 +395,16 @@
     </w:p>
     <w:sdt>
       <w:sdtPr>
-        <w:id w:val="-903221740"/>
+        <w:rPr>
+          <w:rFonts w:asciiTheme="minorHAnsi" w:eastAsiaTheme="minorHAnsi" w:hAnsiTheme="minorHAnsi" w:cstheme="minorBidi"/>
+          <w:color w:val="auto"/>
+          <w:kern w:val="2"/>
+          <w:sz w:val="22"/>
+          <w:szCs w:val="22"/>
+          <w:lang w:eastAsia="en-US"/>
+          <w14:ligatures w14:val="standardContextual"/>
+        </w:rPr>
+        <w:id w:val="267278422"/>
         <w:docPartObj>
           <w:docPartGallery w:val="Table of Contents"/>
           <w:docPartUnique/>
@@ -477,15 +412,8 @@
       </w:sdtPr>
       <w:sdtEndPr>
         <w:rPr>
-          <w:rFonts w:asciiTheme="minorHAnsi" w:eastAsiaTheme="minorHAnsi" w:hAnsiTheme="minorHAnsi" w:cstheme="minorBidi"/>
           <w:b/>
           <w:bCs/>
-          <w:color w:val="auto"/>
-          <w:kern w:val="2"/>
-          <w:sz w:val="22"/>
-          <w:szCs w:val="22"/>
-          <w:lang w:eastAsia="en-US"/>
-          <w14:ligatures w14:val="standardContextual"/>
         </w:rPr>
       </w:sdtEndPr>
       <w:sdtContent>
@@ -498,16 +426,798 @@
           </w:r>
         </w:p>
         <w:p>
-          <w:fldSimple w:instr=" TOC \o &quot;1-3&quot; \h \z \u ">
-            <w:r>
-              <w:rPr>
+          <w:pPr>
+            <w:pStyle w:val="ndice1"/>
+            <w:rPr>
+              <w:rFonts w:asciiTheme="minorHAnsi" w:eastAsiaTheme="minorEastAsia" w:hAnsiTheme="minorHAnsi" w:cstheme="minorBidi"/>
+              <w:lang w:eastAsia="pt-PT"/>
+            </w:rPr>
+          </w:pPr>
+          <w:r>
+            <w:fldChar w:fldCharType="begin"/>
+          </w:r>
+          <w:r>
+            <w:instrText xml:space="preserve"> TOC \o "1-3" \h \z \u </w:instrText>
+          </w:r>
+          <w:r>
+            <w:fldChar w:fldCharType="separate"/>
+          </w:r>
+          <w:hyperlink w:anchor="_Toc150941548" w:history="1">
+            <w:r>
+              <w:rPr>
+                <w:rStyle w:val="Hiperligao"/>
+              </w:rPr>
+              <w:t>Índice de Figuras</w:t>
+            </w:r>
+            <w:r>
+              <w:rPr>
+                <w:webHidden/>
+              </w:rPr>
+              <w:tab/>
+            </w:r>
+            <w:r>
+              <w:rPr>
+                <w:webHidden/>
+              </w:rPr>
+              <w:fldChar w:fldCharType="begin"/>
+            </w:r>
+            <w:r>
+              <w:rPr>
+                <w:webHidden/>
+              </w:rPr>
+              <w:instrText xml:space="preserve"> PAGEREF _Toc150941548 \h </w:instrText>
+            </w:r>
+            <w:r>
+              <w:rPr>
+                <w:webHidden/>
+              </w:rPr>
+            </w:r>
+            <w:r>
+              <w:rPr>
+                <w:webHidden/>
+              </w:rPr>
+              <w:fldChar w:fldCharType="separate"/>
+            </w:r>
+            <w:r>
+              <w:rPr>
+                <w:webHidden/>
+              </w:rPr>
+              <w:t>2</w:t>
+            </w:r>
+            <w:r>
+              <w:rPr>
+                <w:webHidden/>
+              </w:rPr>
+              <w:fldChar w:fldCharType="end"/>
+            </w:r>
+          </w:hyperlink>
+        </w:p>
+        <w:p>
+          <w:pPr>
+            <w:pStyle w:val="ndice1"/>
+            <w:rPr>
+              <w:rFonts w:asciiTheme="minorHAnsi" w:eastAsiaTheme="minorEastAsia" w:hAnsiTheme="minorHAnsi" w:cstheme="minorBidi"/>
+              <w:lang w:eastAsia="pt-PT"/>
+            </w:rPr>
+          </w:pPr>
+          <w:hyperlink w:anchor="_Toc150941549" w:history="1">
+            <w:r>
+              <w:rPr>
+                <w:rStyle w:val="Hiperligao"/>
                 <w:b/>
                 <w:bCs/>
+                <w:i/>
+                <w:iCs/>
+              </w:rPr>
+              <w:t>Introdução</w:t>
+            </w:r>
+            <w:r>
+              <w:rPr>
+                <w:webHidden/>
+              </w:rPr>
+              <w:tab/>
+            </w:r>
+            <w:r>
+              <w:rPr>
+                <w:webHidden/>
+              </w:rPr>
+              <w:fldChar w:fldCharType="begin"/>
+            </w:r>
+            <w:r>
+              <w:rPr>
+                <w:webHidden/>
+              </w:rPr>
+              <w:instrText xml:space="preserve"> PAGEREF _Toc150941549 \h </w:instrText>
+            </w:r>
+            <w:r>
+              <w:rPr>
+                <w:webHidden/>
+              </w:rPr>
+            </w:r>
+            <w:r>
+              <w:rPr>
+                <w:webHidden/>
+              </w:rPr>
+              <w:fldChar w:fldCharType="separate"/>
+            </w:r>
+            <w:r>
+              <w:rPr>
+                <w:webHidden/>
+              </w:rPr>
+              <w:t>2</w:t>
+            </w:r>
+            <w:r>
+              <w:rPr>
+                <w:webHidden/>
+              </w:rPr>
+              <w:fldChar w:fldCharType="end"/>
+            </w:r>
+          </w:hyperlink>
+        </w:p>
+        <w:p>
+          <w:pPr>
+            <w:pStyle w:val="ndice1"/>
+            <w:rPr>
+              <w:rFonts w:asciiTheme="minorHAnsi" w:eastAsiaTheme="minorEastAsia" w:hAnsiTheme="minorHAnsi" w:cstheme="minorBidi"/>
+              <w:lang w:eastAsia="pt-PT"/>
+            </w:rPr>
+          </w:pPr>
+          <w:hyperlink w:anchor="_Toc150941550" w:history="1">
+            <w:r>
+              <w:rPr>
+                <w:rStyle w:val="Hiperligao"/>
+                <w:b/>
+                <w:bCs/>
+                <w:i/>
+                <w:iCs/>
+              </w:rPr>
+              <w:t>Objetivo</w:t>
+            </w:r>
+            <w:r>
+              <w:rPr>
+                <w:webHidden/>
+              </w:rPr>
+              <w:tab/>
+            </w:r>
+            <w:r>
+              <w:rPr>
+                <w:webHidden/>
+              </w:rPr>
+              <w:fldChar w:fldCharType="begin"/>
+            </w:r>
+            <w:r>
+              <w:rPr>
+                <w:webHidden/>
+              </w:rPr>
+              <w:instrText xml:space="preserve"> PAGEREF _Toc150941550 \h </w:instrText>
+            </w:r>
+            <w:r>
+              <w:rPr>
+                <w:webHidden/>
+              </w:rPr>
+            </w:r>
+            <w:r>
+              <w:rPr>
+                <w:webHidden/>
+              </w:rPr>
+              <w:fldChar w:fldCharType="separate"/>
+            </w:r>
+            <w:r>
+              <w:rPr>
+                <w:webHidden/>
+              </w:rPr>
+              <w:t>2</w:t>
+            </w:r>
+            <w:r>
+              <w:rPr>
+                <w:webHidden/>
+              </w:rPr>
+              <w:fldChar w:fldCharType="end"/>
+            </w:r>
+          </w:hyperlink>
+        </w:p>
+        <w:p>
+          <w:pPr>
+            <w:pStyle w:val="ndice1"/>
+            <w:rPr>
+              <w:rFonts w:asciiTheme="minorHAnsi" w:eastAsiaTheme="minorEastAsia" w:hAnsiTheme="minorHAnsi" w:cstheme="minorBidi"/>
+              <w:lang w:eastAsia="pt-PT"/>
+            </w:rPr>
+          </w:pPr>
+          <w:hyperlink w:anchor="_Toc150941551" w:history="1">
+            <w:r>
+              <w:rPr>
+                <w:rStyle w:val="Hiperligao"/>
+                <w:b/>
+                <w:bCs/>
+                <w:i/>
+                <w:iCs/>
+              </w:rPr>
+              <w:t>Diagrama de Classes</w:t>
+            </w:r>
+            <w:r>
+              <w:rPr>
+                <w:webHidden/>
+              </w:rPr>
+              <w:tab/>
+            </w:r>
+            <w:r>
+              <w:rPr>
+                <w:webHidden/>
+              </w:rPr>
+              <w:fldChar w:fldCharType="begin"/>
+            </w:r>
+            <w:r>
+              <w:rPr>
+                <w:webHidden/>
+              </w:rPr>
+              <w:instrText xml:space="preserve"> PAGEREF _Toc150941551 \h </w:instrText>
+            </w:r>
+            <w:r>
+              <w:rPr>
+                <w:webHidden/>
+              </w:rPr>
+            </w:r>
+            <w:r>
+              <w:rPr>
+                <w:webHidden/>
+              </w:rPr>
+              <w:fldChar w:fldCharType="separate"/>
+            </w:r>
+            <w:r>
+              <w:rPr>
+                <w:webHidden/>
+              </w:rPr>
+              <w:t>3</w:t>
+            </w:r>
+            <w:r>
+              <w:rPr>
+                <w:webHidden/>
+              </w:rPr>
+              <w:fldChar w:fldCharType="end"/>
+            </w:r>
+          </w:hyperlink>
+        </w:p>
+        <w:p>
+          <w:pPr>
+            <w:pStyle w:val="ndice2"/>
+            <w:tabs>
+              <w:tab w:val="right" w:leader="dot" w:pos="8494"/>
+            </w:tabs>
+            <w:rPr>
+              <w:rFonts w:cstheme="minorBidi"/>
+              <w:noProof/>
+              <w:kern w:val="2"/>
+              <w14:ligatures w14:val="standardContextual"/>
+            </w:rPr>
+          </w:pPr>
+          <w:hyperlink w:anchor="_Toc150941552" w:history="1">
+            <w:r>
+              <w:rPr>
+                <w:rStyle w:val="Hiperligao"/>
+                <w:rFonts w:ascii="Arial" w:hAnsi="Arial" w:cs="Arial"/>
+                <w:b/>
+                <w:bCs/>
+                <w:i/>
+                <w:iCs/>
                 <w:noProof/>
               </w:rPr>
-              <w:t>Não foi encontrada nenhuma entrada de índice.</w:t>
-            </w:r>
-          </w:fldSimple>
+              <w:t>Cliente</w:t>
+            </w:r>
+            <w:r>
+              <w:rPr>
+                <w:noProof/>
+                <w:webHidden/>
+              </w:rPr>
+              <w:tab/>
+            </w:r>
+            <w:r>
+              <w:rPr>
+                <w:noProof/>
+                <w:webHidden/>
+              </w:rPr>
+              <w:fldChar w:fldCharType="begin"/>
+            </w:r>
+            <w:r>
+              <w:rPr>
+                <w:noProof/>
+                <w:webHidden/>
+              </w:rPr>
+              <w:instrText xml:space="preserve"> PAGEREF _Toc150941552 \h </w:instrText>
+            </w:r>
+            <w:r>
+              <w:rPr>
+                <w:noProof/>
+                <w:webHidden/>
+              </w:rPr>
+            </w:r>
+            <w:r>
+              <w:rPr>
+                <w:noProof/>
+                <w:webHidden/>
+              </w:rPr>
+              <w:fldChar w:fldCharType="separate"/>
+            </w:r>
+            <w:r>
+              <w:rPr>
+                <w:noProof/>
+                <w:webHidden/>
+              </w:rPr>
+              <w:t>3</w:t>
+            </w:r>
+            <w:r>
+              <w:rPr>
+                <w:noProof/>
+                <w:webHidden/>
+              </w:rPr>
+              <w:fldChar w:fldCharType="end"/>
+            </w:r>
+          </w:hyperlink>
+        </w:p>
+        <w:p>
+          <w:pPr>
+            <w:pStyle w:val="ndice2"/>
+            <w:tabs>
+              <w:tab w:val="right" w:leader="dot" w:pos="8494"/>
+            </w:tabs>
+            <w:rPr>
+              <w:rFonts w:cstheme="minorBidi"/>
+              <w:noProof/>
+              <w:kern w:val="2"/>
+              <w14:ligatures w14:val="standardContextual"/>
+            </w:rPr>
+          </w:pPr>
+          <w:hyperlink w:anchor="_Toc150941553" w:history="1">
+            <w:r>
+              <w:rPr>
+                <w:rStyle w:val="Hiperligao"/>
+                <w:rFonts w:ascii="Arial" w:hAnsi="Arial" w:cs="Arial"/>
+                <w:b/>
+                <w:bCs/>
+                <w:i/>
+                <w:iCs/>
+                <w:noProof/>
+              </w:rPr>
+              <w:t>Check_in</w:t>
+            </w:r>
+            <w:r>
+              <w:rPr>
+                <w:noProof/>
+                <w:webHidden/>
+              </w:rPr>
+              <w:tab/>
+            </w:r>
+            <w:r>
+              <w:rPr>
+                <w:noProof/>
+                <w:webHidden/>
+              </w:rPr>
+              <w:fldChar w:fldCharType="begin"/>
+            </w:r>
+            <w:r>
+              <w:rPr>
+                <w:noProof/>
+                <w:webHidden/>
+              </w:rPr>
+              <w:instrText xml:space="preserve"> PAGEREF _Toc150941553 \h </w:instrText>
+            </w:r>
+            <w:r>
+              <w:rPr>
+                <w:noProof/>
+                <w:webHidden/>
+              </w:rPr>
+            </w:r>
+            <w:r>
+              <w:rPr>
+                <w:noProof/>
+                <w:webHidden/>
+              </w:rPr>
+              <w:fldChar w:fldCharType="separate"/>
+            </w:r>
+            <w:r>
+              <w:rPr>
+                <w:noProof/>
+                <w:webHidden/>
+              </w:rPr>
+              <w:t>4</w:t>
+            </w:r>
+            <w:r>
+              <w:rPr>
+                <w:noProof/>
+                <w:webHidden/>
+              </w:rPr>
+              <w:fldChar w:fldCharType="end"/>
+            </w:r>
+          </w:hyperlink>
+        </w:p>
+        <w:p>
+          <w:pPr>
+            <w:pStyle w:val="ndice2"/>
+            <w:tabs>
+              <w:tab w:val="right" w:leader="dot" w:pos="8494"/>
+            </w:tabs>
+            <w:rPr>
+              <w:rFonts w:cstheme="minorBidi"/>
+              <w:noProof/>
+              <w:kern w:val="2"/>
+              <w14:ligatures w14:val="standardContextual"/>
+            </w:rPr>
+          </w:pPr>
+          <w:hyperlink w:anchor="_Toc150941554" w:history="1">
+            <w:r>
+              <w:rPr>
+                <w:rStyle w:val="Hiperligao"/>
+                <w:rFonts w:ascii="Arial" w:hAnsi="Arial" w:cs="Arial"/>
+                <w:b/>
+                <w:bCs/>
+                <w:i/>
+                <w:iCs/>
+                <w:noProof/>
+              </w:rPr>
+              <w:t>Reserva</w:t>
+            </w:r>
+            <w:r>
+              <w:rPr>
+                <w:noProof/>
+                <w:webHidden/>
+              </w:rPr>
+              <w:tab/>
+            </w:r>
+            <w:r>
+              <w:rPr>
+                <w:noProof/>
+                <w:webHidden/>
+              </w:rPr>
+              <w:fldChar w:fldCharType="begin"/>
+            </w:r>
+            <w:r>
+              <w:rPr>
+                <w:noProof/>
+                <w:webHidden/>
+              </w:rPr>
+              <w:instrText xml:space="preserve"> PAGEREF _Toc150941554 \h </w:instrText>
+            </w:r>
+            <w:r>
+              <w:rPr>
+                <w:noProof/>
+                <w:webHidden/>
+              </w:rPr>
+            </w:r>
+            <w:r>
+              <w:rPr>
+                <w:noProof/>
+                <w:webHidden/>
+              </w:rPr>
+              <w:fldChar w:fldCharType="separate"/>
+            </w:r>
+            <w:r>
+              <w:rPr>
+                <w:noProof/>
+                <w:webHidden/>
+              </w:rPr>
+              <w:t>4</w:t>
+            </w:r>
+            <w:r>
+              <w:rPr>
+                <w:noProof/>
+                <w:webHidden/>
+              </w:rPr>
+              <w:fldChar w:fldCharType="end"/>
+            </w:r>
+          </w:hyperlink>
+        </w:p>
+        <w:p>
+          <w:pPr>
+            <w:pStyle w:val="ndice2"/>
+            <w:tabs>
+              <w:tab w:val="right" w:leader="dot" w:pos="8494"/>
+            </w:tabs>
+            <w:rPr>
+              <w:rFonts w:cstheme="minorBidi"/>
+              <w:noProof/>
+              <w:kern w:val="2"/>
+              <w14:ligatures w14:val="standardContextual"/>
+            </w:rPr>
+          </w:pPr>
+          <w:hyperlink w:anchor="_Toc150941555" w:history="1">
+            <w:r>
+              <w:rPr>
+                <w:rStyle w:val="Hiperligao"/>
+                <w:rFonts w:ascii="Arial" w:hAnsi="Arial" w:cs="Arial"/>
+                <w:b/>
+                <w:bCs/>
+                <w:i/>
+                <w:iCs/>
+                <w:noProof/>
+              </w:rPr>
+              <w:t>Alojamento</w:t>
+            </w:r>
+            <w:r>
+              <w:rPr>
+                <w:noProof/>
+                <w:webHidden/>
+              </w:rPr>
+              <w:tab/>
+            </w:r>
+            <w:r>
+              <w:rPr>
+                <w:noProof/>
+                <w:webHidden/>
+              </w:rPr>
+              <w:fldChar w:fldCharType="begin"/>
+            </w:r>
+            <w:r>
+              <w:rPr>
+                <w:noProof/>
+                <w:webHidden/>
+              </w:rPr>
+              <w:instrText xml:space="preserve"> PAGEREF _Toc150941555 \h </w:instrText>
+            </w:r>
+            <w:r>
+              <w:rPr>
+                <w:noProof/>
+                <w:webHidden/>
+              </w:rPr>
+            </w:r>
+            <w:r>
+              <w:rPr>
+                <w:noProof/>
+                <w:webHidden/>
+              </w:rPr>
+              <w:fldChar w:fldCharType="separate"/>
+            </w:r>
+            <w:r>
+              <w:rPr>
+                <w:noProof/>
+                <w:webHidden/>
+              </w:rPr>
+              <w:t>4</w:t>
+            </w:r>
+            <w:r>
+              <w:rPr>
+                <w:noProof/>
+                <w:webHidden/>
+              </w:rPr>
+              <w:fldChar w:fldCharType="end"/>
+            </w:r>
+          </w:hyperlink>
+        </w:p>
+        <w:p>
+          <w:pPr>
+            <w:pStyle w:val="ndice2"/>
+            <w:tabs>
+              <w:tab w:val="right" w:leader="dot" w:pos="8494"/>
+            </w:tabs>
+            <w:rPr>
+              <w:rFonts w:cstheme="minorBidi"/>
+              <w:noProof/>
+              <w:kern w:val="2"/>
+              <w14:ligatures w14:val="standardContextual"/>
+            </w:rPr>
+          </w:pPr>
+          <w:hyperlink w:anchor="_Toc150941556" w:history="1">
+            <w:r>
+              <w:rPr>
+                <w:rStyle w:val="Hiperligao"/>
+                <w:rFonts w:ascii="Arial" w:hAnsi="Arial" w:cs="Arial"/>
+                <w:b/>
+                <w:bCs/>
+                <w:i/>
+                <w:iCs/>
+                <w:noProof/>
+              </w:rPr>
+              <w:t>Consulta</w:t>
+            </w:r>
+            <w:r>
+              <w:rPr>
+                <w:noProof/>
+                <w:webHidden/>
+              </w:rPr>
+              <w:tab/>
+            </w:r>
+            <w:r>
+              <w:rPr>
+                <w:noProof/>
+                <w:webHidden/>
+              </w:rPr>
+              <w:fldChar w:fldCharType="begin"/>
+            </w:r>
+            <w:r>
+              <w:rPr>
+                <w:noProof/>
+                <w:webHidden/>
+              </w:rPr>
+              <w:instrText xml:space="preserve"> PAGEREF _Toc150941556 \h </w:instrText>
+            </w:r>
+            <w:r>
+              <w:rPr>
+                <w:noProof/>
+                <w:webHidden/>
+              </w:rPr>
+            </w:r>
+            <w:r>
+              <w:rPr>
+                <w:noProof/>
+                <w:webHidden/>
+              </w:rPr>
+              <w:fldChar w:fldCharType="separate"/>
+            </w:r>
+            <w:r>
+              <w:rPr>
+                <w:noProof/>
+                <w:webHidden/>
+              </w:rPr>
+              <w:t>4</w:t>
+            </w:r>
+            <w:r>
+              <w:rPr>
+                <w:noProof/>
+                <w:webHidden/>
+              </w:rPr>
+              <w:fldChar w:fldCharType="end"/>
+            </w:r>
+          </w:hyperlink>
+        </w:p>
+        <w:p>
+          <w:pPr>
+            <w:pStyle w:val="ndice2"/>
+            <w:tabs>
+              <w:tab w:val="right" w:leader="dot" w:pos="8494"/>
+            </w:tabs>
+            <w:rPr>
+              <w:rFonts w:cstheme="minorBidi"/>
+              <w:noProof/>
+              <w:kern w:val="2"/>
+              <w14:ligatures w14:val="standardContextual"/>
+            </w:rPr>
+          </w:pPr>
+          <w:hyperlink w:anchor="_Toc150941557" w:history="1">
+            <w:r>
+              <w:rPr>
+                <w:rStyle w:val="Hiperligao"/>
+                <w:rFonts w:ascii="Arial" w:hAnsi="Arial" w:cs="Arial"/>
+                <w:b/>
+                <w:bCs/>
+                <w:i/>
+                <w:iCs/>
+                <w:noProof/>
+              </w:rPr>
+              <w:t>Registo</w:t>
+            </w:r>
+            <w:r>
+              <w:rPr>
+                <w:noProof/>
+                <w:webHidden/>
+              </w:rPr>
+              <w:tab/>
+            </w:r>
+            <w:r>
+              <w:rPr>
+                <w:noProof/>
+                <w:webHidden/>
+              </w:rPr>
+              <w:fldChar w:fldCharType="begin"/>
+            </w:r>
+            <w:r>
+              <w:rPr>
+                <w:noProof/>
+                <w:webHidden/>
+              </w:rPr>
+              <w:instrText xml:space="preserve"> PAGEREF _Toc150941557 \h </w:instrText>
+            </w:r>
+            <w:r>
+              <w:rPr>
+                <w:noProof/>
+                <w:webHidden/>
+              </w:rPr>
+            </w:r>
+            <w:r>
+              <w:rPr>
+                <w:noProof/>
+                <w:webHidden/>
+              </w:rPr>
+              <w:fldChar w:fldCharType="separate"/>
+            </w:r>
+            <w:r>
+              <w:rPr>
+                <w:noProof/>
+                <w:webHidden/>
+              </w:rPr>
+              <w:t>4</w:t>
+            </w:r>
+            <w:r>
+              <w:rPr>
+                <w:noProof/>
+                <w:webHidden/>
+              </w:rPr>
+              <w:fldChar w:fldCharType="end"/>
+            </w:r>
+          </w:hyperlink>
+        </w:p>
+        <w:p>
+          <w:pPr>
+            <w:pStyle w:val="ndice2"/>
+            <w:tabs>
+              <w:tab w:val="right" w:leader="dot" w:pos="8494"/>
+            </w:tabs>
+            <w:rPr>
+              <w:rFonts w:cstheme="minorBidi"/>
+              <w:noProof/>
+              <w:kern w:val="2"/>
+              <w14:ligatures w14:val="standardContextual"/>
+            </w:rPr>
+          </w:pPr>
+          <w:hyperlink w:anchor="_Toc150941558" w:history="1">
+            <w:r>
+              <w:rPr>
+                <w:rStyle w:val="Hiperligao"/>
+                <w:rFonts w:ascii="Arial" w:hAnsi="Arial" w:cs="Arial"/>
+                <w:b/>
+                <w:bCs/>
+                <w:i/>
+                <w:iCs/>
+                <w:noProof/>
+              </w:rPr>
+              <w:t>Io</w:t>
+            </w:r>
+            <w:r>
+              <w:rPr>
+                <w:noProof/>
+                <w:webHidden/>
+              </w:rPr>
+              <w:tab/>
+            </w:r>
+            <w:r>
+              <w:rPr>
+                <w:noProof/>
+                <w:webHidden/>
+              </w:rPr>
+              <w:fldChar w:fldCharType="begin"/>
+            </w:r>
+            <w:r>
+              <w:rPr>
+                <w:noProof/>
+                <w:webHidden/>
+              </w:rPr>
+              <w:instrText xml:space="preserve"> PAGEREF _Toc150941558 \h </w:instrText>
+            </w:r>
+            <w:r>
+              <w:rPr>
+                <w:noProof/>
+                <w:webHidden/>
+              </w:rPr>
+            </w:r>
+            <w:r>
+              <w:rPr>
+                <w:noProof/>
+                <w:webHidden/>
+              </w:rPr>
+              <w:fldChar w:fldCharType="separate"/>
+            </w:r>
+            <w:r>
+              <w:rPr>
+                <w:noProof/>
+                <w:webHidden/>
+              </w:rPr>
+              <w:t>4</w:t>
+            </w:r>
+            <w:r>
+              <w:rPr>
+                <w:noProof/>
+                <w:webHidden/>
+              </w:rPr>
+              <w:fldChar w:fldCharType="end"/>
+            </w:r>
+          </w:hyperlink>
+        </w:p>
+        <w:p>
+          <w:r>
+            <w:rPr>
+              <w:b/>
+              <w:bCs/>
+            </w:rPr>
+            <w:fldChar w:fldCharType="end"/>
+          </w:r>
         </w:p>
       </w:sdtContent>
     </w:sdt>
@@ -519,6 +1229,711 @@
           <w:szCs w:val="28"/>
         </w:rPr>
       </w:pPr>
+    </w:p>
+    <w:p>
+      <w:pPr>
+        <w:rPr>
+          <w:rFonts w:ascii="Arial" w:hAnsi="Arial" w:cs="Arial"/>
+          <w:sz w:val="28"/>
+          <w:szCs w:val="28"/>
+        </w:rPr>
+      </w:pPr>
+    </w:p>
+    <w:p>
+      <w:pPr>
+        <w:pStyle w:val="Ttulo1"/>
+      </w:pPr>
+      <w:bookmarkStart w:id="0" w:name="_Toc150941548"/>
+      <w:r>
+        <w:t>Índice de Figuras</w:t>
+      </w:r>
+      <w:bookmarkEnd w:id="0"/>
+    </w:p>
+    <w:p>
+      <w:pPr>
+        <w:pStyle w:val="ndicedeilustraes"/>
+        <w:tabs>
+          <w:tab w:val="right" w:leader="dot" w:pos="8494"/>
+        </w:tabs>
+        <w:rPr>
+          <w:rFonts w:eastAsiaTheme="minorEastAsia" w:cstheme="minorBidi"/>
+          <w:i w:val="0"/>
+          <w:iCs w:val="0"/>
+          <w:noProof/>
+          <w:sz w:val="22"/>
+          <w:szCs w:val="22"/>
+          <w:lang w:eastAsia="pt-PT"/>
+        </w:rPr>
+      </w:pPr>
+      <w:r>
+        <w:rPr>
+          <w:rFonts w:ascii="Arial" w:hAnsi="Arial" w:cs="Arial"/>
+          <w:b/>
+          <w:bCs/>
+          <w:i w:val="0"/>
+          <w:iCs w:val="0"/>
+          <w:sz w:val="22"/>
+          <w:szCs w:val="22"/>
+          <w:u w:val="single"/>
+        </w:rPr>
+        <w:fldChar w:fldCharType="begin"/>
+      </w:r>
+      <w:r>
+        <w:rPr>
+          <w:rFonts w:ascii="Arial" w:hAnsi="Arial" w:cs="Arial"/>
+          <w:b/>
+          <w:bCs/>
+          <w:i w:val="0"/>
+          <w:iCs w:val="0"/>
+          <w:sz w:val="22"/>
+          <w:szCs w:val="22"/>
+          <w:u w:val="single"/>
+        </w:rPr>
+        <w:instrText xml:space="preserve"> TOC \h \z \c "Figura" </w:instrText>
+      </w:r>
+      <w:r>
+        <w:rPr>
+          <w:rFonts w:ascii="Arial" w:hAnsi="Arial" w:cs="Arial"/>
+          <w:b/>
+          <w:bCs/>
+          <w:i w:val="0"/>
+          <w:iCs w:val="0"/>
+          <w:sz w:val="22"/>
+          <w:szCs w:val="22"/>
+          <w:u w:val="single"/>
+        </w:rPr>
+        <w:fldChar w:fldCharType="separate"/>
+      </w:r>
+      <w:hyperlink w:anchor="_Toc150939349" w:history="1">
+        <w:r>
+          <w:rPr>
+            <w:rStyle w:val="Hiperligao"/>
+            <w:rFonts w:ascii="Arial" w:hAnsi="Arial" w:cs="Arial"/>
+            <w:b/>
+            <w:bCs/>
+            <w:noProof/>
+            <w:sz w:val="22"/>
+            <w:szCs w:val="22"/>
+          </w:rPr>
+          <w:t>Figura 1 : Diagrama de Classes</w:t>
+        </w:r>
+        <w:r>
+          <w:rPr>
+            <w:noProof/>
+            <w:webHidden/>
+          </w:rPr>
+          <w:tab/>
+        </w:r>
+        <w:r>
+          <w:rPr>
+            <w:rFonts w:ascii="Arial" w:hAnsi="Arial" w:cs="Arial"/>
+            <w:i w:val="0"/>
+            <w:iCs w:val="0"/>
+            <w:noProof/>
+            <w:webHidden/>
+            <w:sz w:val="22"/>
+            <w:szCs w:val="22"/>
+          </w:rPr>
+          <w:fldChar w:fldCharType="begin"/>
+        </w:r>
+        <w:r>
+          <w:rPr>
+            <w:rFonts w:ascii="Arial" w:hAnsi="Arial" w:cs="Arial"/>
+            <w:i w:val="0"/>
+            <w:iCs w:val="0"/>
+            <w:noProof/>
+            <w:webHidden/>
+            <w:sz w:val="22"/>
+            <w:szCs w:val="22"/>
+          </w:rPr>
+          <w:instrText xml:space="preserve"> PAGEREF _Toc150939349 \h </w:instrText>
+        </w:r>
+        <w:r>
+          <w:rPr>
+            <w:rFonts w:ascii="Arial" w:hAnsi="Arial" w:cs="Arial"/>
+            <w:i w:val="0"/>
+            <w:iCs w:val="0"/>
+            <w:noProof/>
+            <w:webHidden/>
+            <w:sz w:val="22"/>
+            <w:szCs w:val="22"/>
+          </w:rPr>
+        </w:r>
+        <w:r>
+          <w:rPr>
+            <w:rFonts w:ascii="Arial" w:hAnsi="Arial" w:cs="Arial"/>
+            <w:i w:val="0"/>
+            <w:iCs w:val="0"/>
+            <w:noProof/>
+            <w:webHidden/>
+            <w:sz w:val="22"/>
+            <w:szCs w:val="22"/>
+          </w:rPr>
+          <w:fldChar w:fldCharType="separate"/>
+        </w:r>
+        <w:r>
+          <w:rPr>
+            <w:rFonts w:ascii="Arial" w:hAnsi="Arial" w:cs="Arial"/>
+            <w:i w:val="0"/>
+            <w:iCs w:val="0"/>
+            <w:noProof/>
+            <w:webHidden/>
+            <w:sz w:val="22"/>
+            <w:szCs w:val="22"/>
+          </w:rPr>
+          <w:t>3</w:t>
+        </w:r>
+        <w:r>
+          <w:rPr>
+            <w:rFonts w:ascii="Arial" w:hAnsi="Arial" w:cs="Arial"/>
+            <w:i w:val="0"/>
+            <w:iCs w:val="0"/>
+            <w:noProof/>
+            <w:webHidden/>
+            <w:sz w:val="22"/>
+            <w:szCs w:val="22"/>
+          </w:rPr>
+          <w:fldChar w:fldCharType="end"/>
+        </w:r>
+      </w:hyperlink>
+    </w:p>
+    <w:p>
+      <w:pPr>
+        <w:pStyle w:val="Cabealhodondice"/>
+        <w:rPr>
+          <w:rFonts w:ascii="Arial" w:hAnsi="Arial" w:cs="Arial"/>
+          <w:b/>
+          <w:bCs/>
+          <w:i/>
+          <w:iCs/>
+          <w:sz w:val="22"/>
+          <w:szCs w:val="22"/>
+          <w:u w:val="single"/>
+        </w:rPr>
+      </w:pPr>
+      <w:r>
+        <w:rPr>
+          <w:rFonts w:ascii="Arial" w:hAnsi="Arial" w:cs="Arial"/>
+          <w:b/>
+          <w:bCs/>
+          <w:i/>
+          <w:iCs/>
+          <w:sz w:val="22"/>
+          <w:szCs w:val="22"/>
+          <w:u w:val="single"/>
+        </w:rPr>
+        <w:fldChar w:fldCharType="end"/>
+      </w:r>
+    </w:p>
+    <w:p>
+      <w:pPr>
+        <w:pStyle w:val="Cabealhodondice"/>
+        <w:rPr>
+          <w:rFonts w:ascii="Arial" w:hAnsi="Arial" w:cs="Arial"/>
+          <w:b/>
+          <w:bCs/>
+          <w:i/>
+          <w:iCs/>
+          <w:sz w:val="22"/>
+          <w:szCs w:val="22"/>
+          <w:u w:val="single"/>
+        </w:rPr>
+      </w:pPr>
+    </w:p>
+    <w:p>
+      <w:pPr>
+        <w:pStyle w:val="Cabealhodondice"/>
+        <w:rPr>
+          <w:rFonts w:ascii="Arial" w:hAnsi="Arial" w:cs="Arial"/>
+          <w:b/>
+          <w:bCs/>
+          <w:i/>
+          <w:iCs/>
+          <w:sz w:val="22"/>
+          <w:szCs w:val="22"/>
+          <w:u w:val="single"/>
+        </w:rPr>
+      </w:pPr>
+    </w:p>
+    <w:p>
+      <w:pPr>
+        <w:pStyle w:val="Cabealhodondice"/>
+        <w:rPr>
+          <w:rFonts w:ascii="Arial" w:hAnsi="Arial" w:cs="Arial"/>
+          <w:b/>
+          <w:bCs/>
+          <w:i/>
+          <w:iCs/>
+          <w:sz w:val="22"/>
+          <w:szCs w:val="22"/>
+          <w:u w:val="single"/>
+        </w:rPr>
+      </w:pPr>
+    </w:p>
+    <w:p>
+      <w:pPr>
+        <w:pStyle w:val="Cabealhodondice"/>
+        <w:rPr>
+          <w:rFonts w:ascii="Arial" w:hAnsi="Arial" w:cs="Arial"/>
+          <w:b/>
+          <w:bCs/>
+          <w:i/>
+          <w:iCs/>
+          <w:sz w:val="22"/>
+          <w:szCs w:val="22"/>
+          <w:u w:val="single"/>
+        </w:rPr>
+      </w:pPr>
+    </w:p>
+    <w:p>
+      <w:pPr>
+        <w:pStyle w:val="Cabealhodondice"/>
+        <w:rPr>
+          <w:rFonts w:ascii="Arial" w:hAnsi="Arial" w:cs="Arial"/>
+          <w:b/>
+          <w:bCs/>
+          <w:i/>
+          <w:iCs/>
+          <w:sz w:val="22"/>
+          <w:szCs w:val="22"/>
+          <w:u w:val="single"/>
+        </w:rPr>
+      </w:pPr>
+    </w:p>
+    <w:p>
+      <w:pPr>
+        <w:pStyle w:val="Cabealhodondice"/>
+        <w:rPr>
+          <w:rFonts w:ascii="Arial" w:hAnsi="Arial" w:cs="Arial"/>
+          <w:b/>
+          <w:bCs/>
+          <w:i/>
+          <w:iCs/>
+          <w:sz w:val="22"/>
+          <w:szCs w:val="22"/>
+          <w:u w:val="single"/>
+        </w:rPr>
+      </w:pPr>
+    </w:p>
+    <w:p>
+      <w:pPr>
+        <w:pStyle w:val="Cabealhodondice"/>
+        <w:rPr>
+          <w:rFonts w:ascii="Arial" w:hAnsi="Arial" w:cs="Arial"/>
+          <w:b/>
+          <w:bCs/>
+          <w:i/>
+          <w:iCs/>
+          <w:sz w:val="22"/>
+          <w:szCs w:val="22"/>
+          <w:u w:val="single"/>
+        </w:rPr>
+      </w:pPr>
+    </w:p>
+    <w:p>
+      <w:pPr>
+        <w:pStyle w:val="Cabealhodondice"/>
+        <w:rPr>
+          <w:noProof/>
+        </w:rPr>
+      </w:pPr>
+      <w:r>
+        <w:rPr>
+          <w:rFonts w:ascii="Arial" w:hAnsi="Arial" w:cs="Arial"/>
+          <w:b/>
+          <w:bCs/>
+          <w:i/>
+          <w:iCs/>
+          <w:sz w:val="22"/>
+          <w:szCs w:val="22"/>
+          <w:u w:val="single"/>
+        </w:rPr>
+        <w:fldChar w:fldCharType="begin"/>
+      </w:r>
+      <w:r>
+        <w:rPr>
+          <w:rFonts w:ascii="Arial" w:hAnsi="Arial" w:cs="Arial"/>
+          <w:b/>
+          <w:bCs/>
+          <w:i/>
+          <w:iCs/>
+          <w:sz w:val="22"/>
+          <w:szCs w:val="22"/>
+          <w:u w:val="single"/>
+        </w:rPr>
+        <w:instrText xml:space="preserve"> TOC \h \z \c "Figura" </w:instrText>
+      </w:r>
+      <w:r>
+        <w:rPr>
+          <w:rFonts w:ascii="Arial" w:hAnsi="Arial" w:cs="Arial"/>
+          <w:b/>
+          <w:bCs/>
+          <w:i/>
+          <w:iCs/>
+          <w:sz w:val="22"/>
+          <w:szCs w:val="22"/>
+          <w:u w:val="single"/>
+        </w:rPr>
+        <w:fldChar w:fldCharType="separate"/>
+      </w:r>
+      <w:r>
+        <w:rPr>
+          <w:rFonts w:ascii="Arial" w:hAnsi="Arial" w:cs="Arial"/>
+          <w:b/>
+          <w:bCs/>
+          <w:i/>
+          <w:iCs/>
+          <w:sz w:val="22"/>
+          <w:szCs w:val="22"/>
+          <w:u w:val="single"/>
+        </w:rPr>
+        <w:fldChar w:fldCharType="end"/>
+      </w:r>
+      <w:r>
+        <w:rPr>
+          <w:rFonts w:ascii="Arial" w:hAnsi="Arial" w:cs="Arial"/>
+          <w:b/>
+          <w:bCs/>
+          <w:i/>
+          <w:iCs/>
+          <w:sz w:val="22"/>
+          <w:szCs w:val="22"/>
+          <w:u w:val="single"/>
+        </w:rPr>
+        <w:fldChar w:fldCharType="begin"/>
+      </w:r>
+      <w:r>
+        <w:rPr>
+          <w:rFonts w:ascii="Arial" w:hAnsi="Arial" w:cs="Arial"/>
+          <w:b/>
+          <w:bCs/>
+          <w:i/>
+          <w:iCs/>
+          <w:sz w:val="22"/>
+          <w:szCs w:val="22"/>
+          <w:u w:val="single"/>
+        </w:rPr>
+        <w:instrText xml:space="preserve"> TOC \h \z \c "Figura" </w:instrText>
+      </w:r>
+      <w:r>
+        <w:rPr>
+          <w:rFonts w:ascii="Arial" w:hAnsi="Arial" w:cs="Arial"/>
+          <w:b/>
+          <w:bCs/>
+          <w:i/>
+          <w:iCs/>
+          <w:sz w:val="22"/>
+          <w:szCs w:val="22"/>
+          <w:u w:val="single"/>
+        </w:rPr>
+        <w:fldChar w:fldCharType="separate"/>
+      </w:r>
+      <w:r>
+        <w:rPr>
+          <w:rFonts w:ascii="Arial" w:hAnsi="Arial" w:cs="Arial"/>
+          <w:b/>
+          <w:bCs/>
+          <w:i/>
+          <w:iCs/>
+          <w:sz w:val="22"/>
+          <w:szCs w:val="22"/>
+          <w:u w:val="single"/>
+        </w:rPr>
+        <w:fldChar w:fldCharType="end"/>
+      </w:r>
+      <w:r>
+        <w:rPr>
+          <w:rFonts w:ascii="Arial" w:hAnsi="Arial" w:cs="Arial"/>
+          <w:b/>
+          <w:bCs/>
+          <w:i/>
+          <w:iCs/>
+          <w:u w:val="single"/>
+        </w:rPr>
+        <w:fldChar w:fldCharType="begin"/>
+      </w:r>
+      <w:r>
+        <w:rPr>
+          <w:rFonts w:ascii="Arial" w:hAnsi="Arial" w:cs="Arial"/>
+          <w:b/>
+          <w:bCs/>
+          <w:i/>
+          <w:iCs/>
+          <w:u w:val="single"/>
+        </w:rPr>
+        <w:instrText xml:space="preserve"> TOC \h \z \t "Índice de ilustrações" \c "Figura" </w:instrText>
+      </w:r>
+      <w:r>
+        <w:rPr>
+          <w:rFonts w:ascii="Arial" w:hAnsi="Arial" w:cs="Arial"/>
+          <w:b/>
+          <w:bCs/>
+          <w:i/>
+          <w:iCs/>
+          <w:u w:val="single"/>
+        </w:rPr>
+        <w:fldChar w:fldCharType="separate"/>
+      </w:r>
+    </w:p>
+    <w:p>
+      <w:pPr>
+        <w:pStyle w:val="Cabealhodondice"/>
+        <w:rPr>
+          <w:noProof/>
+        </w:rPr>
+      </w:pPr>
+      <w:r>
+        <w:rPr>
+          <w:rFonts w:ascii="Arial" w:hAnsi="Arial" w:cs="Arial"/>
+          <w:b/>
+          <w:bCs/>
+          <w:i/>
+          <w:iCs/>
+          <w:u w:val="single"/>
+        </w:rPr>
+        <w:fldChar w:fldCharType="end"/>
+      </w:r>
+    </w:p>
+    <w:p>
+      <w:pPr>
+        <w:rPr>
+          <w:rFonts w:ascii="Arial" w:hAnsi="Arial" w:cs="Arial"/>
+          <w:sz w:val="28"/>
+          <w:szCs w:val="28"/>
+          <w:u w:val="single"/>
+        </w:rPr>
+      </w:pPr>
+    </w:p>
+    <w:p>
+      <w:pPr>
+        <w:rPr>
+          <w:rFonts w:ascii="Arial" w:hAnsi="Arial" w:cs="Arial"/>
+          <w:sz w:val="28"/>
+          <w:szCs w:val="28"/>
+          <w:u w:val="single"/>
+        </w:rPr>
+      </w:pPr>
+    </w:p>
+    <w:p>
+      <w:pPr>
+        <w:rPr>
+          <w:rFonts w:ascii="Arial" w:hAnsi="Arial" w:cs="Arial"/>
+          <w:sz w:val="28"/>
+          <w:szCs w:val="28"/>
+          <w:u w:val="single"/>
+        </w:rPr>
+      </w:pPr>
+    </w:p>
+    <w:p>
+      <w:pPr>
+        <w:pStyle w:val="Ttulo1"/>
+        <w:jc w:val="center"/>
+        <w:rPr>
+          <w:rFonts w:ascii="Arial" w:hAnsi="Arial" w:cs="Arial"/>
+          <w:b/>
+          <w:bCs/>
+          <w:i/>
+          <w:iCs/>
+          <w:color w:val="auto"/>
+          <w:sz w:val="36"/>
+          <w:szCs w:val="36"/>
+        </w:rPr>
+      </w:pPr>
+      <w:bookmarkStart w:id="1" w:name="_Toc150941549"/>
+      <w:r>
+        <w:rPr>
+          <w:rFonts w:ascii="Arial" w:hAnsi="Arial" w:cs="Arial"/>
+          <w:b/>
+          <w:bCs/>
+          <w:i/>
+          <w:iCs/>
+          <w:color w:val="auto"/>
+          <w:sz w:val="36"/>
+          <w:szCs w:val="36"/>
+        </w:rPr>
+        <w:t>Introdução</w:t>
+      </w:r>
+      <w:bookmarkEnd w:id="1"/>
+    </w:p>
+    <w:p/>
+    <w:p>
+      <w:pPr>
+        <w:jc w:val="both"/>
+        <w:rPr>
+          <w:rFonts w:ascii="Arial" w:hAnsi="Arial" w:cs="Arial"/>
+          <w:sz w:val="28"/>
+          <w:szCs w:val="28"/>
+        </w:rPr>
+      </w:pPr>
+      <w:r>
+        <w:rPr>
+          <w:rFonts w:ascii="Arial" w:hAnsi="Arial" w:cs="Arial"/>
+          <w:sz w:val="28"/>
+          <w:szCs w:val="28"/>
+        </w:rPr>
+        <w:t xml:space="preserve">No âmbito da Unidade Curricular </w:t>
+      </w:r>
+      <w:r>
+        <w:rPr>
+          <w:rFonts w:ascii="Arial" w:hAnsi="Arial" w:cs="Arial"/>
+          <w:i/>
+          <w:iCs/>
+          <w:sz w:val="28"/>
+          <w:szCs w:val="28"/>
+        </w:rPr>
+        <w:t>Programação Orientada a objetos</w:t>
+      </w:r>
+      <w:r>
+        <w:rPr>
+          <w:rFonts w:ascii="Arial" w:hAnsi="Arial" w:cs="Arial"/>
+          <w:sz w:val="28"/>
+          <w:szCs w:val="28"/>
+        </w:rPr>
+        <w:t>, realizei este trabalho para consolidar a matéria lecionada ao longo do semestre. Optei pelo tema “</w:t>
+      </w:r>
+      <w:r>
+        <w:rPr>
+          <w:rFonts w:ascii="Arial" w:hAnsi="Arial" w:cs="Arial"/>
+          <w:i/>
+          <w:iCs/>
+          <w:sz w:val="28"/>
+          <w:szCs w:val="28"/>
+        </w:rPr>
+        <w:t>Gestão de Alojamentos Turísticos</w:t>
+      </w:r>
+      <w:r>
+        <w:rPr>
+          <w:rFonts w:ascii="Arial" w:hAnsi="Arial" w:cs="Arial"/>
+          <w:sz w:val="28"/>
+          <w:szCs w:val="28"/>
+        </w:rPr>
+        <w:t>” pois é um tema que me agrada bastante e que me fez surgir logo a ideia de executar um programa que faça a gestão de uma cadeia de hotéis.</w:t>
+      </w:r>
+    </w:p>
+    <w:p>
+      <w:pPr>
+        <w:rPr>
+          <w:rFonts w:ascii="Arial" w:hAnsi="Arial" w:cs="Arial"/>
+          <w:sz w:val="28"/>
+          <w:szCs w:val="28"/>
+        </w:rPr>
+      </w:pPr>
+    </w:p>
+    <w:p>
+      <w:pPr>
+        <w:rPr>
+          <w:rFonts w:ascii="Arial" w:hAnsi="Arial" w:cs="Arial"/>
+          <w:sz w:val="28"/>
+          <w:szCs w:val="28"/>
+        </w:rPr>
+      </w:pPr>
+    </w:p>
+    <w:p>
+      <w:pPr>
+        <w:rPr>
+          <w:rFonts w:ascii="Arial" w:hAnsi="Arial" w:cs="Arial"/>
+          <w:sz w:val="28"/>
+          <w:szCs w:val="28"/>
+        </w:rPr>
+      </w:pPr>
+    </w:p>
+    <w:p>
+      <w:pPr>
+        <w:pStyle w:val="Ttulo1"/>
+        <w:jc w:val="center"/>
+        <w:rPr>
+          <w:rFonts w:ascii="Arial" w:hAnsi="Arial" w:cs="Arial"/>
+          <w:b/>
+          <w:bCs/>
+          <w:i/>
+          <w:iCs/>
+          <w:color w:val="auto"/>
+          <w:sz w:val="36"/>
+          <w:szCs w:val="36"/>
+        </w:rPr>
+      </w:pPr>
+      <w:bookmarkStart w:id="2" w:name="_Toc150941550"/>
+      <w:r>
+        <w:rPr>
+          <w:rFonts w:ascii="Arial" w:hAnsi="Arial" w:cs="Arial"/>
+          <w:b/>
+          <w:bCs/>
+          <w:i/>
+          <w:iCs/>
+          <w:color w:val="auto"/>
+          <w:sz w:val="36"/>
+          <w:szCs w:val="36"/>
+        </w:rPr>
+        <w:t>Objetivo</w:t>
+      </w:r>
+      <w:bookmarkEnd w:id="2"/>
+    </w:p>
+    <w:p/>
+    <w:p>
+      <w:pPr>
+        <w:jc w:val="both"/>
+        <w:rPr>
+          <w:rFonts w:ascii="Arial" w:hAnsi="Arial" w:cs="Arial"/>
+          <w:sz w:val="28"/>
+          <w:szCs w:val="28"/>
+        </w:rPr>
+      </w:pPr>
+      <w:r>
+        <w:rPr>
+          <w:rFonts w:ascii="Arial" w:hAnsi="Arial" w:cs="Arial"/>
+          <w:sz w:val="28"/>
+          <w:szCs w:val="28"/>
+        </w:rPr>
+        <w:t xml:space="preserve">Este trabalho, tem como objetivo </w:t>
+      </w:r>
+      <w:r>
+        <w:rPr>
+          <w:rFonts w:ascii="Arial" w:hAnsi="Arial" w:cs="Arial"/>
+          <w:sz w:val="28"/>
+          <w:szCs w:val="28"/>
+        </w:rPr>
+        <w:t>consolidar conceitos basilares do Paradigma Orientado a Objetos</w:t>
+      </w:r>
+      <w:r>
+        <w:rPr>
+          <w:rFonts w:ascii="Arial" w:hAnsi="Arial" w:cs="Arial"/>
+          <w:sz w:val="28"/>
+          <w:szCs w:val="28"/>
+        </w:rPr>
+        <w:t>, analisar problemas reais, d</w:t>
+      </w:r>
+      <w:r>
+        <w:rPr>
+          <w:rFonts w:ascii="Arial" w:hAnsi="Arial" w:cs="Arial"/>
+          <w:sz w:val="28"/>
+          <w:szCs w:val="28"/>
+        </w:rPr>
+        <w:t>esenvolver capacidades de programa</w:t>
+      </w:r>
+      <w:r>
+        <w:rPr>
+          <w:rFonts w:ascii="Arial" w:hAnsi="Arial" w:cs="Arial"/>
+          <w:sz w:val="28"/>
+          <w:szCs w:val="28"/>
+        </w:rPr>
+        <w:t>çã</w:t>
+      </w:r>
+      <w:r>
+        <w:rPr>
+          <w:rFonts w:ascii="Arial" w:hAnsi="Arial" w:cs="Arial"/>
+          <w:sz w:val="28"/>
+          <w:szCs w:val="28"/>
+        </w:rPr>
+        <w:t>o em C#</w:t>
+      </w:r>
+      <w:r>
+        <w:rPr>
+          <w:rFonts w:ascii="Arial" w:hAnsi="Arial" w:cs="Arial"/>
+          <w:sz w:val="28"/>
+          <w:szCs w:val="28"/>
+        </w:rPr>
+        <w:t>,</w:t>
+      </w:r>
       <w:r>
         <w:rPr>
           <w:rFonts w:ascii="Arial" w:hAnsi="Arial" w:cs="Arial"/>
@@ -527,8 +1942,1892 @@
         </w:rPr>
         <w:t xml:space="preserve"> </w:t>
       </w:r>
+      <w:r>
+        <w:rPr>
+          <w:rFonts w:ascii="Arial" w:hAnsi="Arial" w:cs="Arial"/>
+          <w:sz w:val="28"/>
+          <w:szCs w:val="28"/>
+        </w:rPr>
+        <w:t>p</w:t>
+      </w:r>
+      <w:r>
+        <w:rPr>
+          <w:rFonts w:ascii="Arial" w:hAnsi="Arial" w:cs="Arial"/>
+          <w:sz w:val="28"/>
+          <w:szCs w:val="28"/>
+        </w:rPr>
+        <w:t>otenciar a experiência no desenvolvimento de software</w:t>
+      </w:r>
+      <w:r>
+        <w:rPr>
+          <w:rFonts w:ascii="Arial" w:hAnsi="Arial" w:cs="Arial"/>
+          <w:sz w:val="28"/>
+          <w:szCs w:val="28"/>
+        </w:rPr>
+        <w:t xml:space="preserve"> e, tal como referi anteriormente, assimilar o conteúdo da Unidade Curricular.</w:t>
+      </w:r>
+    </w:p>
+    <w:p>
+      <w:pPr>
+        <w:jc w:val="both"/>
+        <w:rPr>
+          <w:rFonts w:ascii="Arial" w:hAnsi="Arial" w:cs="Arial"/>
+          <w:sz w:val="28"/>
+          <w:szCs w:val="28"/>
+        </w:rPr>
+      </w:pPr>
+    </w:p>
+    <w:p>
+      <w:pPr>
+        <w:jc w:val="both"/>
+        <w:rPr>
+          <w:rFonts w:ascii="Arial" w:hAnsi="Arial" w:cs="Arial"/>
+          <w:sz w:val="28"/>
+          <w:szCs w:val="28"/>
+        </w:rPr>
+      </w:pPr>
+    </w:p>
+    <w:p>
+      <w:pPr>
+        <w:jc w:val="both"/>
+        <w:rPr>
+          <w:rFonts w:ascii="Arial" w:hAnsi="Arial" w:cs="Arial"/>
+          <w:sz w:val="28"/>
+          <w:szCs w:val="28"/>
+        </w:rPr>
+      </w:pPr>
+    </w:p>
+    <w:p>
+      <w:pPr>
+        <w:jc w:val="both"/>
+        <w:rPr>
+          <w:rFonts w:ascii="Arial" w:hAnsi="Arial" w:cs="Arial"/>
+          <w:sz w:val="28"/>
+          <w:szCs w:val="28"/>
+        </w:rPr>
+      </w:pPr>
+    </w:p>
+    <w:p>
+      <w:pPr>
+        <w:jc w:val="both"/>
+        <w:rPr>
+          <w:rFonts w:ascii="Arial" w:hAnsi="Arial" w:cs="Arial"/>
+          <w:sz w:val="28"/>
+          <w:szCs w:val="28"/>
+        </w:rPr>
+      </w:pPr>
+    </w:p>
+    <w:p>
+      <w:pPr>
+        <w:jc w:val="both"/>
+        <w:rPr>
+          <w:rFonts w:ascii="Arial" w:hAnsi="Arial" w:cs="Arial"/>
+          <w:sz w:val="28"/>
+          <w:szCs w:val="28"/>
+        </w:rPr>
+      </w:pPr>
+    </w:p>
+    <w:p>
+      <w:pPr>
+        <w:jc w:val="both"/>
+        <w:rPr>
+          <w:rFonts w:ascii="Arial" w:hAnsi="Arial" w:cs="Arial"/>
+          <w:sz w:val="28"/>
+          <w:szCs w:val="28"/>
+        </w:rPr>
+      </w:pPr>
+    </w:p>
+    <w:p>
+      <w:pPr>
+        <w:jc w:val="both"/>
+        <w:rPr>
+          <w:rFonts w:ascii="Arial" w:hAnsi="Arial" w:cs="Arial"/>
+          <w:sz w:val="28"/>
+          <w:szCs w:val="28"/>
+        </w:rPr>
+      </w:pPr>
+    </w:p>
+    <w:p>
+      <w:pPr>
+        <w:jc w:val="both"/>
+        <w:rPr>
+          <w:rFonts w:ascii="Arial" w:hAnsi="Arial" w:cs="Arial"/>
+          <w:sz w:val="28"/>
+          <w:szCs w:val="28"/>
+        </w:rPr>
+      </w:pPr>
+    </w:p>
+    <w:p>
+      <w:pPr>
+        <w:jc w:val="both"/>
+        <w:rPr>
+          <w:rFonts w:ascii="Arial" w:hAnsi="Arial" w:cs="Arial"/>
+          <w:sz w:val="28"/>
+          <w:szCs w:val="28"/>
+        </w:rPr>
+      </w:pPr>
+    </w:p>
+    <w:p>
+      <w:pPr>
+        <w:jc w:val="both"/>
+        <w:rPr>
+          <w:rFonts w:ascii="Arial" w:hAnsi="Arial" w:cs="Arial"/>
+          <w:sz w:val="28"/>
+          <w:szCs w:val="28"/>
+        </w:rPr>
+      </w:pPr>
+    </w:p>
+    <w:p>
+      <w:pPr>
+        <w:pStyle w:val="Ttulo1"/>
+        <w:jc w:val="center"/>
+        <w:rPr>
+          <w:rFonts w:ascii="Arial" w:hAnsi="Arial" w:cs="Arial"/>
+          <w:b/>
+          <w:bCs/>
+          <w:i/>
+          <w:iCs/>
+          <w:color w:val="auto"/>
+          <w:sz w:val="36"/>
+          <w:szCs w:val="36"/>
+        </w:rPr>
+      </w:pPr>
+      <w:bookmarkStart w:id="3" w:name="_Toc150941551"/>
+      <w:r>
+        <w:rPr>
+          <w:rFonts w:ascii="Arial" w:hAnsi="Arial" w:cs="Arial"/>
+          <w:b/>
+          <w:bCs/>
+          <w:i/>
+          <w:iCs/>
+          <w:color w:val="auto"/>
+          <w:sz w:val="36"/>
+          <w:szCs w:val="36"/>
+        </w:rPr>
+        <w:lastRenderedPageBreak/>
+        <w:t>Diagrama de Classes</w:t>
+      </w:r>
+      <w:bookmarkEnd w:id="3"/>
+    </w:p>
+    <w:p/>
+    <w:p>
+      <w:pPr>
+        <w:pStyle w:val="Legenda"/>
+        <w:keepNext/>
+      </w:pPr>
+      <w:r>
+        <w:rPr>
+          <w:noProof/>
+        </w:rPr>
+        <w:drawing>
+          <wp:inline distT="0" distB="0" distL="0" distR="0" wp14:anchorId="7D5D4590" wp14:editId="6976041B">
+            <wp:extent cx="5400040" cy="2299335"/>
+            <wp:effectExtent l="0" t="0" r="0" b="5715"/>
+            <wp:docPr id="2003429670" name="Imagem 2003429670" descr="Uma imagem com texto, Tipo de letra, fita métrica&#10;&#10;Descrição gerada automaticamente"/>
+            <wp:cNvGraphicFramePr>
+              <a:graphicFrameLocks xmlns:a="http://schemas.openxmlformats.org/drawingml/2006/main" noChangeAspect="1"/>
+            </wp:cNvGraphicFramePr>
+            <a:graphic xmlns:a="http://schemas.openxmlformats.org/drawingml/2006/main">
+              <a:graphicData uri="http://schemas.openxmlformats.org/drawingml/2006/picture">
+                <pic:pic xmlns:pic="http://schemas.openxmlformats.org/drawingml/2006/picture">
+                  <pic:nvPicPr>
+                    <pic:cNvPr id="2003429670" name="Imagem 1" descr="Uma imagem com texto, Tipo de letra, fita métrica&#10;&#10;Descrição gerada automaticamente"/>
+                    <pic:cNvPicPr/>
+                  </pic:nvPicPr>
+                  <pic:blipFill>
+                    <a:blip r:embed="rId12"/>
+                    <a:stretch>
+                      <a:fillRect/>
+                    </a:stretch>
+                  </pic:blipFill>
+                  <pic:spPr>
+                    <a:xfrm>
+                      <a:off x="0" y="0"/>
+                      <a:ext cx="5400040" cy="2299335"/>
+                    </a:xfrm>
+                    <a:prstGeom prst="rect">
+                      <a:avLst/>
+                    </a:prstGeom>
+                  </pic:spPr>
+                </pic:pic>
+              </a:graphicData>
+            </a:graphic>
+          </wp:inline>
+        </w:drawing>
+      </w:r>
+    </w:p>
+    <w:p>
+      <w:pPr>
+        <w:pStyle w:val="Legenda"/>
+      </w:pPr>
+      <w:bookmarkStart w:id="4" w:name="_Toc150933032"/>
+      <w:bookmarkStart w:id="5" w:name="_Toc150933076"/>
+      <w:bookmarkStart w:id="6" w:name="_Toc150932587"/>
+      <w:bookmarkStart w:id="7" w:name="_Toc150932675"/>
+      <w:bookmarkStart w:id="8" w:name="_Toc150932778"/>
+      <w:bookmarkStart w:id="9" w:name="_Ref150932979"/>
+      <w:bookmarkStart w:id="10" w:name="_Ref150933148"/>
+      <w:bookmarkStart w:id="11" w:name="_Ref150933156"/>
+      <w:bookmarkStart w:id="12" w:name="_Toc150939349"/>
+      <w:r>
+        <w:t xml:space="preserve">Figura </w:t>
+      </w:r>
+      <w:fldSimple w:instr=" SEQ Figura \* ARABIC ">
+        <w:r>
+          <w:rPr>
+            <w:noProof/>
+          </w:rPr>
+          <w:t>1</w:t>
+        </w:r>
+        <w:bookmarkEnd w:id="4"/>
+        <w:bookmarkEnd w:id="5"/>
+      </w:fldSimple>
+      <w:bookmarkEnd w:id="6"/>
+      <w:bookmarkEnd w:id="7"/>
+      <w:bookmarkEnd w:id="8"/>
+      <w:bookmarkEnd w:id="9"/>
+      <w:bookmarkEnd w:id="10"/>
+      <w:bookmarkEnd w:id="11"/>
+      <w:r>
+        <w:t xml:space="preserve"> : Diagrama de Classes</w:t>
+      </w:r>
+      <w:bookmarkEnd w:id="12"/>
+    </w:p>
+    <w:p>
+      <w:pPr>
+        <w:rPr>
+          <w:u w:val="single"/>
+        </w:rPr>
+      </w:pPr>
+    </w:p>
+    <w:p>
+      <w:pPr>
+        <w:spacing w:before="240" w:after="0" w:line="240" w:lineRule="auto"/>
+        <w:jc w:val="both"/>
+        <w:rPr>
+          <w:rFonts w:ascii="Arial" w:hAnsi="Arial" w:cs="Arial"/>
+          <w:sz w:val="28"/>
+          <w:szCs w:val="28"/>
+        </w:rPr>
+      </w:pPr>
+      <w:r>
+        <w:rPr>
+          <w:rFonts w:ascii="Arial" w:hAnsi="Arial" w:cs="Arial"/>
+          <w:sz w:val="28"/>
+          <w:szCs w:val="28"/>
+        </w:rPr>
+        <w:t>A</w:t>
+      </w:r>
+      <w:r>
+        <w:rPr>
+          <w:rFonts w:ascii="Arial" w:hAnsi="Arial" w:cs="Arial"/>
+          <w:sz w:val="28"/>
+          <w:szCs w:val="28"/>
+        </w:rPr>
+        <w:t xml:space="preserve"> </w:t>
+      </w:r>
+      <w:r>
+        <w:rPr>
+          <w:rFonts w:ascii="Arial" w:hAnsi="Arial" w:cs="Arial"/>
+          <w:i/>
+          <w:iCs/>
+          <w:sz w:val="28"/>
+          <w:szCs w:val="28"/>
+          <w:u w:val="single"/>
+        </w:rPr>
+        <w:fldChar w:fldCharType="begin"/>
+      </w:r>
+      <w:r>
+        <w:rPr>
+          <w:rFonts w:ascii="Arial" w:hAnsi="Arial" w:cs="Arial"/>
+          <w:i/>
+          <w:iCs/>
+          <w:sz w:val="28"/>
+          <w:szCs w:val="28"/>
+          <w:u w:val="single"/>
+        </w:rPr>
+        <w:instrText xml:space="preserve"> REF _Ref150933148 \h  \* MERGEFORMAT </w:instrText>
+      </w:r>
+      <w:r>
+        <w:rPr>
+          <w:rFonts w:ascii="Arial" w:hAnsi="Arial" w:cs="Arial"/>
+          <w:i/>
+          <w:iCs/>
+          <w:sz w:val="28"/>
+          <w:szCs w:val="28"/>
+          <w:u w:val="single"/>
+        </w:rPr>
+      </w:r>
+      <w:r>
+        <w:rPr>
+          <w:rFonts w:ascii="Arial" w:hAnsi="Arial" w:cs="Arial"/>
+          <w:i/>
+          <w:iCs/>
+          <w:sz w:val="28"/>
+          <w:szCs w:val="28"/>
+          <w:u w:val="single"/>
+        </w:rPr>
+        <w:fldChar w:fldCharType="separate"/>
+      </w:r>
+      <w:r>
+        <w:rPr>
+          <w:i/>
+          <w:iCs/>
+          <w:u w:val="single"/>
+        </w:rPr>
+        <w:t xml:space="preserve">Figura </w:t>
+      </w:r>
+      <w:r>
+        <w:rPr>
+          <w:i/>
+          <w:iCs/>
+          <w:noProof/>
+          <w:u w:val="single"/>
+        </w:rPr>
+        <w:t>1</w:t>
+      </w:r>
+      <w:r>
+        <w:rPr>
+          <w:rFonts w:ascii="Arial" w:hAnsi="Arial" w:cs="Arial"/>
+          <w:i/>
+          <w:iCs/>
+          <w:sz w:val="28"/>
+          <w:szCs w:val="28"/>
+          <w:u w:val="single"/>
+        </w:rPr>
+        <w:fldChar w:fldCharType="end"/>
+      </w:r>
+      <w:r>
+        <w:rPr>
+          <w:rFonts w:ascii="Arial" w:hAnsi="Arial" w:cs="Arial"/>
+          <w:sz w:val="28"/>
+          <w:szCs w:val="28"/>
+        </w:rPr>
+        <w:t xml:space="preserve">, </w:t>
+      </w:r>
+      <w:r>
+        <w:rPr>
+          <w:rFonts w:ascii="Arial" w:hAnsi="Arial" w:cs="Arial"/>
+          <w:sz w:val="28"/>
+          <w:szCs w:val="28"/>
+        </w:rPr>
+        <w:t>apresenta o diagrama de classes que descreve a estrutura de classes incorporadas no meu projeto. Observa-se</w:t>
+      </w:r>
+      <w:r>
+        <w:rPr>
+          <w:rFonts w:ascii="Arial" w:hAnsi="Arial" w:cs="Arial"/>
+          <w:sz w:val="28"/>
+          <w:szCs w:val="28"/>
+        </w:rPr>
+        <w:t xml:space="preserve"> </w:t>
+      </w:r>
+      <w:r>
+        <w:rPr>
+          <w:rFonts w:ascii="Arial" w:hAnsi="Arial" w:cs="Arial"/>
+          <w:sz w:val="28"/>
+          <w:szCs w:val="28"/>
+        </w:rPr>
+        <w:t xml:space="preserve">que o diagrama contempla </w:t>
+      </w:r>
+      <w:r>
+        <w:rPr>
+          <w:rFonts w:ascii="Arial" w:hAnsi="Arial" w:cs="Arial"/>
+          <w:sz w:val="28"/>
+          <w:szCs w:val="28"/>
+        </w:rPr>
+        <w:t xml:space="preserve">as seguintes classes: </w:t>
+      </w:r>
+      <w:r>
+        <w:rPr>
+          <w:rFonts w:ascii="Arial" w:hAnsi="Arial" w:cs="Arial"/>
+          <w:i/>
+          <w:iCs/>
+          <w:sz w:val="28"/>
+          <w:szCs w:val="28"/>
+          <w:u w:val="single"/>
+        </w:rPr>
+        <w:t>Check_in</w:t>
+      </w:r>
+      <w:r>
+        <w:rPr>
+          <w:rFonts w:ascii="Arial" w:hAnsi="Arial" w:cs="Arial"/>
+          <w:sz w:val="28"/>
+          <w:szCs w:val="28"/>
+        </w:rPr>
+        <w:t xml:space="preserve">, </w:t>
+      </w:r>
+      <w:r>
+        <w:rPr>
+          <w:rFonts w:ascii="Arial" w:hAnsi="Arial" w:cs="Arial"/>
+          <w:i/>
+          <w:iCs/>
+          <w:sz w:val="28"/>
+          <w:szCs w:val="28"/>
+          <w:u w:val="single"/>
+        </w:rPr>
+        <w:t>Reserva</w:t>
+      </w:r>
+      <w:r>
+        <w:rPr>
+          <w:rFonts w:ascii="Arial" w:hAnsi="Arial" w:cs="Arial"/>
+          <w:sz w:val="28"/>
+          <w:szCs w:val="28"/>
+        </w:rPr>
+        <w:t xml:space="preserve">, </w:t>
+      </w:r>
+      <w:r>
+        <w:rPr>
+          <w:rFonts w:ascii="Arial" w:hAnsi="Arial" w:cs="Arial"/>
+          <w:i/>
+          <w:iCs/>
+          <w:sz w:val="28"/>
+          <w:szCs w:val="28"/>
+          <w:u w:val="single"/>
+        </w:rPr>
+        <w:t>Cliente</w:t>
+      </w:r>
+      <w:r>
+        <w:rPr>
+          <w:rFonts w:ascii="Arial" w:hAnsi="Arial" w:cs="Arial"/>
+          <w:sz w:val="28"/>
+          <w:szCs w:val="28"/>
+        </w:rPr>
+        <w:t xml:space="preserve">, </w:t>
+      </w:r>
+      <w:r>
+        <w:rPr>
+          <w:rFonts w:ascii="Arial" w:hAnsi="Arial" w:cs="Arial"/>
+          <w:i/>
+          <w:iCs/>
+          <w:sz w:val="28"/>
+          <w:szCs w:val="28"/>
+          <w:u w:val="single"/>
+        </w:rPr>
+        <w:t>Alojamento</w:t>
+      </w:r>
+      <w:r>
+        <w:rPr>
+          <w:rFonts w:ascii="Arial" w:hAnsi="Arial" w:cs="Arial"/>
+          <w:sz w:val="28"/>
+          <w:szCs w:val="28"/>
+        </w:rPr>
+        <w:t xml:space="preserve">, </w:t>
+      </w:r>
+      <w:r>
+        <w:rPr>
+          <w:rFonts w:ascii="Arial" w:hAnsi="Arial" w:cs="Arial"/>
+          <w:i/>
+          <w:iCs/>
+          <w:sz w:val="28"/>
+          <w:szCs w:val="28"/>
+          <w:u w:val="single"/>
+        </w:rPr>
+        <w:t>Registo</w:t>
+      </w:r>
+      <w:r>
+        <w:rPr>
+          <w:rFonts w:ascii="Arial" w:hAnsi="Arial" w:cs="Arial"/>
+          <w:sz w:val="28"/>
+          <w:szCs w:val="28"/>
+        </w:rPr>
+        <w:t xml:space="preserve"> e </w:t>
+      </w:r>
+      <w:r>
+        <w:rPr>
+          <w:rFonts w:ascii="Arial" w:hAnsi="Arial" w:cs="Arial"/>
+          <w:i/>
+          <w:iCs/>
+          <w:sz w:val="28"/>
+          <w:szCs w:val="28"/>
+          <w:u w:val="single"/>
+        </w:rPr>
+        <w:t>Consulta</w:t>
+      </w:r>
+      <w:r>
+        <w:rPr>
+          <w:rFonts w:ascii="Arial" w:hAnsi="Arial" w:cs="Arial"/>
+          <w:sz w:val="28"/>
+          <w:szCs w:val="28"/>
+        </w:rPr>
+        <w:t>.</w:t>
+      </w:r>
+      <w:r>
+        <w:rPr>
+          <w:rFonts w:ascii="Arial" w:hAnsi="Arial" w:cs="Arial"/>
+          <w:sz w:val="28"/>
+          <w:szCs w:val="28"/>
+        </w:rPr>
+        <w:t xml:space="preserve"> </w:t>
+      </w:r>
+    </w:p>
+    <w:p>
+      <w:pPr>
+        <w:spacing w:before="240" w:after="0" w:line="240" w:lineRule="auto"/>
+        <w:jc w:val="both"/>
+        <w:rPr>
+          <w:rFonts w:ascii="Arial" w:hAnsi="Arial" w:cs="Arial"/>
+          <w:sz w:val="28"/>
+          <w:szCs w:val="28"/>
+        </w:rPr>
+      </w:pPr>
+    </w:p>
+    <w:p>
+      <w:pPr>
+        <w:pStyle w:val="Ttulo2"/>
+        <w:spacing w:before="0"/>
+        <w:rPr>
+          <w:rFonts w:ascii="Arial" w:hAnsi="Arial" w:cs="Arial"/>
+          <w:b/>
+          <w:bCs/>
+          <w:i/>
+          <w:iCs/>
+          <w:color w:val="auto"/>
+          <w:sz w:val="30"/>
+          <w:szCs w:val="30"/>
+        </w:rPr>
+      </w:pPr>
+      <w:bookmarkStart w:id="13" w:name="_Toc150941552"/>
+      <w:r>
+        <w:rPr>
+          <w:rFonts w:ascii="Arial" w:hAnsi="Arial" w:cs="Arial"/>
+          <w:b/>
+          <w:bCs/>
+          <w:i/>
+          <w:iCs/>
+          <w:color w:val="auto"/>
+          <w:sz w:val="30"/>
+          <w:szCs w:val="30"/>
+        </w:rPr>
+        <w:t>Cliente</w:t>
+      </w:r>
+      <w:bookmarkEnd w:id="13"/>
+    </w:p>
+    <w:p>
+      <w:pPr>
+        <w:spacing w:after="0" w:line="240" w:lineRule="auto"/>
+        <w:jc w:val="both"/>
+        <w:rPr>
+          <w:rFonts w:ascii="Arial" w:hAnsi="Arial" w:cs="Arial"/>
+          <w:sz w:val="28"/>
+          <w:szCs w:val="28"/>
+        </w:rPr>
+      </w:pPr>
+      <w:r>
+        <w:rPr>
+          <w:rFonts w:ascii="Arial" w:hAnsi="Arial" w:cs="Arial"/>
+          <w:sz w:val="28"/>
+          <w:szCs w:val="28"/>
+        </w:rPr>
+        <w:t xml:space="preserve">A classe </w:t>
+      </w:r>
+      <w:r>
+        <w:rPr>
+          <w:rStyle w:val="Ttulo2Carter"/>
+          <w:rFonts w:ascii="Arial" w:hAnsi="Arial" w:cs="Arial"/>
+          <w:i/>
+          <w:iCs/>
+          <w:color w:val="auto"/>
+          <w:sz w:val="28"/>
+          <w:szCs w:val="28"/>
+          <w:u w:val="single"/>
+        </w:rPr>
+        <w:t>Cliente</w:t>
+      </w:r>
+      <w:r>
+        <w:rPr>
+          <w:rFonts w:ascii="Arial" w:hAnsi="Arial" w:cs="Arial"/>
+          <w:sz w:val="28"/>
+          <w:szCs w:val="28"/>
+        </w:rPr>
+        <w:t xml:space="preserve">, tem como variáveis o </w:t>
+      </w:r>
+      <w:r>
+        <w:rPr>
+          <w:rFonts w:ascii="Arial" w:hAnsi="Arial" w:cs="Arial"/>
+          <w:i/>
+          <w:iCs/>
+          <w:sz w:val="28"/>
+          <w:szCs w:val="28"/>
+        </w:rPr>
+        <w:t>id do cliente</w:t>
+      </w:r>
+      <w:r>
+        <w:rPr>
+          <w:rFonts w:ascii="Arial" w:hAnsi="Arial" w:cs="Arial"/>
+          <w:sz w:val="28"/>
+          <w:szCs w:val="28"/>
+        </w:rPr>
+        <w:t xml:space="preserve">, o respetivo </w:t>
+      </w:r>
+      <w:r>
+        <w:rPr>
+          <w:rFonts w:ascii="Arial" w:hAnsi="Arial" w:cs="Arial"/>
+          <w:i/>
+          <w:iCs/>
+          <w:sz w:val="28"/>
+          <w:szCs w:val="28"/>
+        </w:rPr>
+        <w:t>nome</w:t>
+      </w:r>
+      <w:r>
+        <w:rPr>
+          <w:rFonts w:ascii="Arial" w:hAnsi="Arial" w:cs="Arial"/>
+          <w:sz w:val="28"/>
+          <w:szCs w:val="28"/>
+        </w:rPr>
+        <w:t xml:space="preserve">, o seu </w:t>
+      </w:r>
+      <w:r>
+        <w:rPr>
+          <w:rFonts w:ascii="Arial" w:hAnsi="Arial" w:cs="Arial"/>
+          <w:i/>
+          <w:iCs/>
+          <w:sz w:val="28"/>
+          <w:szCs w:val="28"/>
+        </w:rPr>
+        <w:t>NIF</w:t>
+      </w:r>
+      <w:r>
+        <w:rPr>
+          <w:rFonts w:ascii="Arial" w:hAnsi="Arial" w:cs="Arial"/>
+          <w:sz w:val="28"/>
+          <w:szCs w:val="28"/>
+        </w:rPr>
+        <w:t xml:space="preserve">, a sua </w:t>
+      </w:r>
+      <w:r>
+        <w:rPr>
+          <w:rFonts w:ascii="Arial" w:hAnsi="Arial" w:cs="Arial"/>
+          <w:i/>
+          <w:iCs/>
+          <w:sz w:val="28"/>
+          <w:szCs w:val="28"/>
+        </w:rPr>
+        <w:t>morada</w:t>
+      </w:r>
+      <w:r>
+        <w:rPr>
+          <w:rFonts w:ascii="Arial" w:hAnsi="Arial" w:cs="Arial"/>
+          <w:sz w:val="28"/>
+          <w:szCs w:val="28"/>
+        </w:rPr>
+        <w:t xml:space="preserve"> e o seu </w:t>
+      </w:r>
+      <w:r>
+        <w:rPr>
+          <w:rFonts w:ascii="Arial" w:hAnsi="Arial" w:cs="Arial"/>
+          <w:i/>
+          <w:iCs/>
+          <w:sz w:val="28"/>
+          <w:szCs w:val="28"/>
+        </w:rPr>
+        <w:t>número de telemóvel</w:t>
+      </w:r>
+      <w:r>
+        <w:rPr>
+          <w:rFonts w:ascii="Arial" w:hAnsi="Arial" w:cs="Arial"/>
+          <w:sz w:val="28"/>
+          <w:szCs w:val="28"/>
+        </w:rPr>
+        <w:t>.</w:t>
+      </w:r>
+      <w:r>
+        <w:rPr>
+          <w:rFonts w:ascii="Arial" w:hAnsi="Arial" w:cs="Arial"/>
+          <w:sz w:val="28"/>
+          <w:szCs w:val="28"/>
+        </w:rPr>
+        <w:t xml:space="preserve"> Esta classe, irá permitir que sejam adicionados novos clientes, assim como que os seus dados sejam alterados por eles próprios ou por um administrador.</w:t>
+      </w:r>
+    </w:p>
+    <w:p>
+      <w:pPr>
+        <w:spacing w:after="0" w:line="240" w:lineRule="auto"/>
+        <w:jc w:val="both"/>
+        <w:rPr>
+          <w:rFonts w:ascii="Arial" w:hAnsi="Arial" w:cs="Arial"/>
+          <w:sz w:val="28"/>
+          <w:szCs w:val="28"/>
+        </w:rPr>
+      </w:pPr>
+    </w:p>
+    <w:p>
+      <w:pPr>
+        <w:spacing w:after="0" w:line="240" w:lineRule="auto"/>
+        <w:jc w:val="both"/>
+        <w:rPr>
+          <w:rFonts w:ascii="Arial" w:hAnsi="Arial" w:cs="Arial"/>
+          <w:sz w:val="28"/>
+          <w:szCs w:val="28"/>
+        </w:rPr>
+      </w:pPr>
+    </w:p>
+    <w:p>
+      <w:pPr>
+        <w:pStyle w:val="Ttulo2"/>
+        <w:spacing w:before="0"/>
+        <w:rPr>
+          <w:rFonts w:ascii="Arial" w:hAnsi="Arial" w:cs="Arial"/>
+          <w:b/>
+          <w:bCs/>
+          <w:i/>
+          <w:iCs/>
+          <w:color w:val="auto"/>
+          <w:sz w:val="30"/>
+          <w:szCs w:val="30"/>
+        </w:rPr>
+      </w:pPr>
+      <w:bookmarkStart w:id="14" w:name="_Toc150941553"/>
+      <w:r>
+        <w:rPr>
+          <w:rFonts w:ascii="Arial" w:hAnsi="Arial" w:cs="Arial"/>
+          <w:b/>
+          <w:bCs/>
+          <w:i/>
+          <w:iCs/>
+          <w:color w:val="auto"/>
+          <w:sz w:val="30"/>
+          <w:szCs w:val="30"/>
+        </w:rPr>
+        <w:t>Check_in</w:t>
+      </w:r>
+      <w:bookmarkEnd w:id="14"/>
+    </w:p>
+    <w:p>
+      <w:pPr>
+        <w:spacing w:after="0" w:line="240" w:lineRule="auto"/>
+        <w:jc w:val="both"/>
+        <w:rPr>
+          <w:rFonts w:ascii="Arial" w:hAnsi="Arial" w:cs="Arial"/>
+          <w:sz w:val="28"/>
+          <w:szCs w:val="28"/>
+        </w:rPr>
+      </w:pPr>
+      <w:r>
+        <w:rPr>
+          <w:rFonts w:ascii="Arial" w:hAnsi="Arial" w:cs="Arial"/>
+          <w:sz w:val="28"/>
+          <w:szCs w:val="28"/>
+        </w:rPr>
+        <w:t>Por outro lado, a</w:t>
+      </w:r>
+      <w:r>
+        <w:rPr>
+          <w:rFonts w:ascii="Arial" w:hAnsi="Arial" w:cs="Arial"/>
+          <w:sz w:val="28"/>
+          <w:szCs w:val="28"/>
+        </w:rPr>
+        <w:t xml:space="preserve"> classe </w:t>
+      </w:r>
+      <w:r>
+        <w:rPr>
+          <w:rStyle w:val="Ttulo2Carter"/>
+          <w:rFonts w:ascii="Arial" w:hAnsi="Arial" w:cs="Arial"/>
+          <w:i/>
+          <w:iCs/>
+          <w:color w:val="auto"/>
+          <w:sz w:val="28"/>
+          <w:szCs w:val="28"/>
+          <w:u w:val="single"/>
+        </w:rPr>
+        <w:t>Check_in</w:t>
+      </w:r>
+      <w:r>
+        <w:rPr>
+          <w:rFonts w:ascii="Arial" w:hAnsi="Arial" w:cs="Arial"/>
+          <w:sz w:val="28"/>
+          <w:szCs w:val="28"/>
+        </w:rPr>
+        <w:t xml:space="preserve">, tem como variáveis o </w:t>
+      </w:r>
+      <w:r>
+        <w:rPr>
+          <w:rFonts w:ascii="Arial" w:hAnsi="Arial" w:cs="Arial"/>
+          <w:i/>
+          <w:iCs/>
+          <w:sz w:val="28"/>
+          <w:szCs w:val="28"/>
+        </w:rPr>
+        <w:t>id do check-in</w:t>
+      </w:r>
+      <w:r>
+        <w:rPr>
+          <w:rFonts w:ascii="Arial" w:hAnsi="Arial" w:cs="Arial"/>
+          <w:sz w:val="28"/>
+          <w:szCs w:val="28"/>
+        </w:rPr>
+        <w:t xml:space="preserve">, a </w:t>
+      </w:r>
+      <w:r>
+        <w:rPr>
+          <w:rFonts w:ascii="Arial" w:hAnsi="Arial" w:cs="Arial"/>
+          <w:i/>
+          <w:iCs/>
+          <w:sz w:val="28"/>
+          <w:szCs w:val="28"/>
+        </w:rPr>
+        <w:t>data do check-in</w:t>
+      </w:r>
+      <w:r>
+        <w:rPr>
+          <w:rFonts w:ascii="Arial" w:hAnsi="Arial" w:cs="Arial"/>
+          <w:sz w:val="28"/>
+          <w:szCs w:val="28"/>
+        </w:rPr>
+        <w:t xml:space="preserve"> e do </w:t>
+      </w:r>
+      <w:r>
+        <w:rPr>
+          <w:rFonts w:ascii="Arial" w:hAnsi="Arial" w:cs="Arial"/>
+          <w:i/>
+          <w:iCs/>
+          <w:sz w:val="28"/>
+          <w:szCs w:val="28"/>
+        </w:rPr>
+        <w:t>check-out</w:t>
+      </w:r>
+      <w:r>
+        <w:rPr>
+          <w:rFonts w:ascii="Arial" w:hAnsi="Arial" w:cs="Arial"/>
+          <w:i/>
+          <w:iCs/>
+          <w:sz w:val="28"/>
+          <w:szCs w:val="28"/>
+        </w:rPr>
+        <w:t>,</w:t>
+      </w:r>
+      <w:r>
+        <w:rPr>
+          <w:rFonts w:ascii="Arial" w:hAnsi="Arial" w:cs="Arial"/>
+          <w:sz w:val="28"/>
+          <w:szCs w:val="28"/>
+        </w:rPr>
+        <w:t xml:space="preserve"> </w:t>
+      </w:r>
+      <w:r>
+        <w:rPr>
+          <w:rFonts w:ascii="Arial" w:hAnsi="Arial" w:cs="Arial"/>
+          <w:sz w:val="28"/>
+          <w:szCs w:val="28"/>
+        </w:rPr>
+        <w:t>juntamente com o número de quarto atribuído ao cliente após o procedimento de check-in</w:t>
+      </w:r>
+      <w:r>
+        <w:rPr>
+          <w:rFonts w:ascii="Arial" w:hAnsi="Arial" w:cs="Arial"/>
+          <w:sz w:val="28"/>
+          <w:szCs w:val="28"/>
+        </w:rPr>
+        <w:t xml:space="preserve">. </w:t>
+      </w:r>
+      <w:r>
+        <w:rPr>
+          <w:rFonts w:ascii="Arial" w:hAnsi="Arial" w:cs="Arial"/>
+          <w:sz w:val="28"/>
+          <w:szCs w:val="28"/>
+        </w:rPr>
+        <w:t xml:space="preserve">Esta classe recebe também uma variável privada de instância chamada </w:t>
+      </w:r>
+      <w:r>
+        <w:rPr>
+          <w:rFonts w:ascii="Arial" w:hAnsi="Arial" w:cs="Arial"/>
+          <w:i/>
+          <w:iCs/>
+          <w:sz w:val="28"/>
+          <w:szCs w:val="28"/>
+        </w:rPr>
+        <w:t>cliente</w:t>
+      </w:r>
+      <w:r>
+        <w:rPr>
+          <w:rFonts w:ascii="Arial" w:hAnsi="Arial" w:cs="Arial"/>
+          <w:sz w:val="28"/>
+          <w:szCs w:val="28"/>
+        </w:rPr>
+        <w:t xml:space="preserve">, que é do tipo </w:t>
+      </w:r>
+      <w:r>
+        <w:rPr>
+          <w:rFonts w:ascii="Arial" w:hAnsi="Arial" w:cs="Arial"/>
+          <w:i/>
+          <w:iCs/>
+          <w:sz w:val="28"/>
+          <w:szCs w:val="28"/>
+          <w:u w:val="single"/>
+        </w:rPr>
+        <w:t>Cliente</w:t>
+      </w:r>
+      <w:r>
+        <w:rPr>
+          <w:rFonts w:ascii="Arial" w:hAnsi="Arial" w:cs="Arial"/>
+          <w:sz w:val="28"/>
+          <w:szCs w:val="28"/>
+        </w:rPr>
+        <w:t xml:space="preserve">. Esta variável permite que a classe </w:t>
+      </w:r>
+      <w:r>
+        <w:rPr>
+          <w:rFonts w:ascii="Arial" w:hAnsi="Arial" w:cs="Arial"/>
+          <w:i/>
+          <w:iCs/>
+          <w:sz w:val="28"/>
+          <w:szCs w:val="28"/>
+          <w:u w:val="single"/>
+        </w:rPr>
+        <w:t>Check_in</w:t>
+      </w:r>
+      <w:r>
+        <w:rPr>
+          <w:rFonts w:ascii="Arial" w:hAnsi="Arial" w:cs="Arial"/>
+          <w:sz w:val="28"/>
+          <w:szCs w:val="28"/>
+        </w:rPr>
+        <w:t xml:space="preserve"> mantenha uma referência a um objeto da classe </w:t>
+      </w:r>
+      <w:r>
+        <w:rPr>
+          <w:rFonts w:ascii="Arial" w:hAnsi="Arial" w:cs="Arial"/>
+          <w:i/>
+          <w:iCs/>
+          <w:sz w:val="28"/>
+          <w:szCs w:val="28"/>
+          <w:u w:val="single"/>
+        </w:rPr>
+        <w:t>Cliente</w:t>
+      </w:r>
+      <w:r>
+        <w:rPr>
+          <w:rFonts w:ascii="Arial" w:hAnsi="Arial" w:cs="Arial"/>
+          <w:sz w:val="28"/>
+          <w:szCs w:val="28"/>
+        </w:rPr>
+        <w:t xml:space="preserve"> e que essa referência possibilite o acesso aos dados e métodos associados a um cliente específico.</w:t>
+      </w:r>
+    </w:p>
+    <w:p>
+      <w:pPr>
+        <w:spacing w:after="0" w:line="240" w:lineRule="auto"/>
+        <w:jc w:val="both"/>
+        <w:rPr>
+          <w:rFonts w:ascii="Arial" w:hAnsi="Arial" w:cs="Arial"/>
+          <w:sz w:val="28"/>
+          <w:szCs w:val="28"/>
+        </w:rPr>
+      </w:pPr>
+    </w:p>
+    <w:p>
+      <w:pPr>
+        <w:spacing w:after="0" w:line="240" w:lineRule="auto"/>
+        <w:jc w:val="both"/>
+        <w:rPr>
+          <w:rFonts w:ascii="Arial" w:hAnsi="Arial" w:cs="Arial"/>
+          <w:sz w:val="28"/>
+          <w:szCs w:val="28"/>
+        </w:rPr>
+      </w:pPr>
+    </w:p>
+    <w:p>
+      <w:pPr>
+        <w:spacing w:after="0" w:line="240" w:lineRule="auto"/>
+        <w:jc w:val="both"/>
+        <w:rPr>
+          <w:rFonts w:ascii="Arial" w:hAnsi="Arial" w:cs="Arial"/>
+          <w:sz w:val="28"/>
+          <w:szCs w:val="28"/>
+        </w:rPr>
+      </w:pPr>
+    </w:p>
+    <w:p>
+      <w:pPr>
+        <w:pStyle w:val="Ttulo2"/>
+        <w:spacing w:before="0"/>
+        <w:rPr>
+          <w:rFonts w:ascii="Arial" w:hAnsi="Arial" w:cs="Arial"/>
+          <w:b/>
+          <w:bCs/>
+          <w:i/>
+          <w:iCs/>
+          <w:color w:val="auto"/>
+          <w:sz w:val="30"/>
+          <w:szCs w:val="30"/>
+        </w:rPr>
+      </w:pPr>
+      <w:bookmarkStart w:id="15" w:name="_Toc150941554"/>
+      <w:r>
+        <w:rPr>
+          <w:rFonts w:ascii="Arial" w:hAnsi="Arial" w:cs="Arial"/>
+          <w:b/>
+          <w:bCs/>
+          <w:i/>
+          <w:iCs/>
+          <w:color w:val="auto"/>
+          <w:sz w:val="30"/>
+          <w:szCs w:val="30"/>
+        </w:rPr>
+        <w:t>Reserva</w:t>
+      </w:r>
+      <w:bookmarkEnd w:id="15"/>
+    </w:p>
+    <w:p>
+      <w:pPr>
+        <w:spacing w:after="0" w:line="240" w:lineRule="auto"/>
+        <w:jc w:val="both"/>
+        <w:rPr>
+          <w:rFonts w:ascii="Arial" w:hAnsi="Arial" w:cs="Arial"/>
+          <w:sz w:val="28"/>
+          <w:szCs w:val="28"/>
+        </w:rPr>
+      </w:pPr>
+      <w:r>
+        <w:rPr>
+          <w:rFonts w:ascii="Arial" w:hAnsi="Arial" w:cs="Arial"/>
+          <w:sz w:val="28"/>
+          <w:szCs w:val="28"/>
+        </w:rPr>
+        <w:t xml:space="preserve">A classe </w:t>
+      </w:r>
+      <w:r>
+        <w:rPr>
+          <w:rStyle w:val="Ttulo2Carter"/>
+          <w:rFonts w:ascii="Arial" w:hAnsi="Arial" w:cs="Arial"/>
+          <w:i/>
+          <w:iCs/>
+          <w:color w:val="auto"/>
+          <w:sz w:val="28"/>
+          <w:szCs w:val="28"/>
+          <w:u w:val="single"/>
+        </w:rPr>
+        <w:t>Reserva</w:t>
+      </w:r>
+      <w:r>
+        <w:rPr>
+          <w:rFonts w:ascii="Arial" w:hAnsi="Arial" w:cs="Arial"/>
+          <w:sz w:val="28"/>
+          <w:szCs w:val="28"/>
+        </w:rPr>
+        <w:t xml:space="preserve">, recebe </w:t>
+      </w:r>
+      <w:r>
+        <w:rPr>
+          <w:rFonts w:ascii="Arial" w:hAnsi="Arial" w:cs="Arial"/>
+          <w:sz w:val="28"/>
+          <w:szCs w:val="28"/>
+        </w:rPr>
+        <w:t xml:space="preserve">assim como a classe </w:t>
+      </w:r>
+      <w:r>
+        <w:rPr>
+          <w:rFonts w:ascii="Arial" w:hAnsi="Arial" w:cs="Arial"/>
+          <w:i/>
+          <w:iCs/>
+          <w:sz w:val="28"/>
+          <w:szCs w:val="28"/>
+          <w:u w:val="single"/>
+        </w:rPr>
+        <w:t>Check_in</w:t>
+      </w:r>
+      <w:r>
+        <w:rPr>
+          <w:rFonts w:ascii="Arial" w:hAnsi="Arial" w:cs="Arial"/>
+          <w:sz w:val="28"/>
+          <w:szCs w:val="28"/>
+        </w:rPr>
+        <w:t xml:space="preserve">, uma </w:t>
+      </w:r>
+      <w:r>
+        <w:rPr>
+          <w:rFonts w:ascii="Arial" w:hAnsi="Arial" w:cs="Arial"/>
+          <w:sz w:val="28"/>
+          <w:szCs w:val="28"/>
+        </w:rPr>
+        <w:t>variáve</w:t>
+      </w:r>
+      <w:r>
+        <w:rPr>
+          <w:rFonts w:ascii="Arial" w:hAnsi="Arial" w:cs="Arial"/>
+          <w:sz w:val="28"/>
+          <w:szCs w:val="28"/>
+        </w:rPr>
+        <w:t xml:space="preserve">l privada </w:t>
+      </w:r>
+      <w:r>
+        <w:rPr>
+          <w:rFonts w:ascii="Arial" w:hAnsi="Arial" w:cs="Arial"/>
+          <w:sz w:val="28"/>
+          <w:szCs w:val="28"/>
+        </w:rPr>
+        <w:t xml:space="preserve">denominada </w:t>
+      </w:r>
+      <w:r>
+        <w:rPr>
+          <w:rFonts w:ascii="Arial" w:hAnsi="Arial" w:cs="Arial"/>
+          <w:i/>
+          <w:iCs/>
+          <w:sz w:val="28"/>
+          <w:szCs w:val="28"/>
+        </w:rPr>
+        <w:t>cliente</w:t>
+      </w:r>
+      <w:r>
+        <w:rPr>
+          <w:rFonts w:ascii="Arial" w:hAnsi="Arial" w:cs="Arial"/>
+          <w:sz w:val="28"/>
+          <w:szCs w:val="28"/>
+        </w:rPr>
+        <w:t xml:space="preserve">, do tipo </w:t>
+      </w:r>
+      <w:r>
+        <w:rPr>
+          <w:rFonts w:ascii="Arial" w:hAnsi="Arial" w:cs="Arial"/>
+          <w:i/>
+          <w:iCs/>
+          <w:sz w:val="28"/>
+          <w:szCs w:val="28"/>
+          <w:u w:val="single"/>
+        </w:rPr>
+        <w:t>Cliente</w:t>
+      </w:r>
+      <w:r>
+        <w:rPr>
+          <w:rFonts w:ascii="Arial" w:hAnsi="Arial" w:cs="Arial"/>
+          <w:sz w:val="28"/>
+          <w:szCs w:val="28"/>
+        </w:rPr>
+        <w:t xml:space="preserve">. Esta tem também como variáveis o </w:t>
+      </w:r>
+      <w:r>
+        <w:rPr>
+          <w:rFonts w:ascii="Arial" w:hAnsi="Arial" w:cs="Arial"/>
+          <w:i/>
+          <w:iCs/>
+          <w:sz w:val="28"/>
+          <w:szCs w:val="28"/>
+        </w:rPr>
+        <w:t>id da reserva</w:t>
+      </w:r>
+      <w:r>
+        <w:rPr>
+          <w:rFonts w:ascii="Arial" w:hAnsi="Arial" w:cs="Arial"/>
+          <w:sz w:val="28"/>
+          <w:szCs w:val="28"/>
+        </w:rPr>
+        <w:t xml:space="preserve">, o </w:t>
+      </w:r>
+      <w:r>
+        <w:rPr>
+          <w:rFonts w:ascii="Arial" w:hAnsi="Arial" w:cs="Arial"/>
+          <w:i/>
+          <w:iCs/>
+          <w:sz w:val="28"/>
+          <w:szCs w:val="28"/>
+        </w:rPr>
+        <w:t>número de hóspedes</w:t>
+      </w:r>
+      <w:r>
+        <w:rPr>
+          <w:rFonts w:ascii="Arial" w:hAnsi="Arial" w:cs="Arial"/>
+          <w:sz w:val="28"/>
+          <w:szCs w:val="28"/>
+        </w:rPr>
+        <w:t xml:space="preserve">, a </w:t>
+      </w:r>
+      <w:r>
+        <w:rPr>
+          <w:rFonts w:ascii="Arial" w:hAnsi="Arial" w:cs="Arial"/>
+          <w:i/>
+          <w:iCs/>
+          <w:sz w:val="28"/>
+          <w:szCs w:val="28"/>
+        </w:rPr>
+        <w:t>data de entrada</w:t>
+      </w:r>
+      <w:r>
+        <w:rPr>
+          <w:rFonts w:ascii="Arial" w:hAnsi="Arial" w:cs="Arial"/>
+          <w:sz w:val="28"/>
+          <w:szCs w:val="28"/>
+        </w:rPr>
+        <w:t xml:space="preserve"> e </w:t>
+      </w:r>
+      <w:r>
+        <w:rPr>
+          <w:rFonts w:ascii="Arial" w:hAnsi="Arial" w:cs="Arial"/>
+          <w:i/>
+          <w:iCs/>
+          <w:sz w:val="28"/>
+          <w:szCs w:val="28"/>
+        </w:rPr>
+        <w:t>data de saída</w:t>
+      </w:r>
+      <w:r>
+        <w:rPr>
+          <w:rFonts w:ascii="Arial" w:hAnsi="Arial" w:cs="Arial"/>
+          <w:sz w:val="28"/>
+          <w:szCs w:val="28"/>
+        </w:rPr>
+        <w:t xml:space="preserve"> da estadia, o </w:t>
+      </w:r>
+      <w:r>
+        <w:rPr>
+          <w:rFonts w:ascii="Arial" w:hAnsi="Arial" w:cs="Arial"/>
+          <w:i/>
+          <w:iCs/>
+          <w:sz w:val="28"/>
+          <w:szCs w:val="28"/>
+        </w:rPr>
+        <w:t>regime</w:t>
+      </w:r>
+      <w:r>
+        <w:rPr>
+          <w:rFonts w:ascii="Arial" w:hAnsi="Arial" w:cs="Arial"/>
+          <w:sz w:val="28"/>
+          <w:szCs w:val="28"/>
+        </w:rPr>
+        <w:t xml:space="preserve"> da mesma (meia pensão, pensão completa, tudo incluído) e o </w:t>
+      </w:r>
+      <w:r>
+        <w:rPr>
+          <w:rFonts w:ascii="Arial" w:hAnsi="Arial" w:cs="Arial"/>
+          <w:i/>
+          <w:iCs/>
+          <w:sz w:val="28"/>
+          <w:szCs w:val="28"/>
+        </w:rPr>
+        <w:t>valor</w:t>
+      </w:r>
+      <w:r>
+        <w:rPr>
+          <w:rFonts w:ascii="Arial" w:hAnsi="Arial" w:cs="Arial"/>
+          <w:sz w:val="28"/>
+          <w:szCs w:val="28"/>
+        </w:rPr>
+        <w:t xml:space="preserve"> da estadia que irá ser calculado através de uma multiplicação entre o número de hóspedes e o número de dias.</w:t>
+      </w:r>
+    </w:p>
+    <w:p>
+      <w:pPr>
+        <w:spacing w:after="0" w:line="240" w:lineRule="auto"/>
+        <w:jc w:val="both"/>
+        <w:rPr>
+          <w:rFonts w:ascii="Arial" w:hAnsi="Arial" w:cs="Arial"/>
+          <w:sz w:val="28"/>
+          <w:szCs w:val="28"/>
+        </w:rPr>
+      </w:pPr>
+    </w:p>
+    <w:p>
+      <w:pPr>
+        <w:spacing w:after="0" w:line="240" w:lineRule="auto"/>
+        <w:jc w:val="both"/>
+        <w:rPr>
+          <w:rFonts w:ascii="Arial" w:hAnsi="Arial" w:cs="Arial"/>
+          <w:sz w:val="28"/>
+          <w:szCs w:val="28"/>
+        </w:rPr>
+      </w:pPr>
+    </w:p>
+    <w:p>
+      <w:pPr>
+        <w:pStyle w:val="Ttulo2"/>
+        <w:spacing w:before="0"/>
+        <w:rPr>
+          <w:rFonts w:ascii="Arial" w:hAnsi="Arial" w:cs="Arial"/>
+          <w:b/>
+          <w:bCs/>
+          <w:i/>
+          <w:iCs/>
+          <w:color w:val="auto"/>
+          <w:sz w:val="30"/>
+          <w:szCs w:val="30"/>
+        </w:rPr>
+      </w:pPr>
+      <w:bookmarkStart w:id="16" w:name="_Toc150941555"/>
+      <w:r>
+        <w:rPr>
+          <w:rFonts w:ascii="Arial" w:hAnsi="Arial" w:cs="Arial"/>
+          <w:b/>
+          <w:bCs/>
+          <w:i/>
+          <w:iCs/>
+          <w:color w:val="auto"/>
+          <w:sz w:val="30"/>
+          <w:szCs w:val="30"/>
+        </w:rPr>
+        <w:t>Alojamento</w:t>
+      </w:r>
+      <w:bookmarkEnd w:id="16"/>
+    </w:p>
+    <w:p>
+      <w:pPr>
+        <w:spacing w:after="0" w:line="240" w:lineRule="auto"/>
+        <w:jc w:val="both"/>
+        <w:rPr>
+          <w:rFonts w:ascii="Arial" w:hAnsi="Arial" w:cs="Arial"/>
+          <w:sz w:val="28"/>
+          <w:szCs w:val="28"/>
+        </w:rPr>
+      </w:pPr>
+      <w:r>
+        <w:rPr>
+          <w:rFonts w:ascii="Arial" w:hAnsi="Arial" w:cs="Arial"/>
+          <w:sz w:val="28"/>
+          <w:szCs w:val="28"/>
+        </w:rPr>
+        <w:t>Quanto à</w:t>
+      </w:r>
+      <w:r>
+        <w:rPr>
+          <w:rFonts w:ascii="Arial" w:hAnsi="Arial" w:cs="Arial"/>
+          <w:sz w:val="28"/>
+          <w:szCs w:val="28"/>
+        </w:rPr>
+        <w:t xml:space="preserve"> classe </w:t>
+      </w:r>
+      <w:r>
+        <w:rPr>
+          <w:rStyle w:val="Ttulo2Carter"/>
+          <w:rFonts w:ascii="Arial" w:hAnsi="Arial" w:cs="Arial"/>
+          <w:i/>
+          <w:iCs/>
+          <w:color w:val="auto"/>
+          <w:sz w:val="28"/>
+          <w:szCs w:val="28"/>
+          <w:u w:val="single"/>
+        </w:rPr>
+        <w:t>Alojamento</w:t>
+      </w:r>
+      <w:r>
+        <w:rPr>
+          <w:rFonts w:ascii="Arial" w:hAnsi="Arial" w:cs="Arial"/>
+          <w:sz w:val="28"/>
+          <w:szCs w:val="28"/>
+        </w:rPr>
+        <w:t xml:space="preserve">, tem como variáveis o </w:t>
+      </w:r>
+      <w:r>
+        <w:rPr>
+          <w:rFonts w:ascii="Arial" w:hAnsi="Arial" w:cs="Arial"/>
+          <w:i/>
+          <w:iCs/>
+          <w:sz w:val="28"/>
+          <w:szCs w:val="28"/>
+        </w:rPr>
+        <w:t>id do alojamento</w:t>
+      </w:r>
+      <w:r>
+        <w:rPr>
+          <w:rFonts w:ascii="Arial" w:hAnsi="Arial" w:cs="Arial"/>
+          <w:sz w:val="28"/>
+          <w:szCs w:val="28"/>
+        </w:rPr>
+        <w:t xml:space="preserve">, a </w:t>
+      </w:r>
+      <w:r>
+        <w:rPr>
+          <w:rFonts w:ascii="Arial" w:hAnsi="Arial" w:cs="Arial"/>
+          <w:i/>
+          <w:iCs/>
+          <w:sz w:val="28"/>
+          <w:szCs w:val="28"/>
+        </w:rPr>
+        <w:t>morada</w:t>
+      </w:r>
+      <w:r>
+        <w:rPr>
+          <w:rFonts w:ascii="Arial" w:hAnsi="Arial" w:cs="Arial"/>
+          <w:sz w:val="28"/>
+          <w:szCs w:val="28"/>
+        </w:rPr>
+        <w:t xml:space="preserve"> do mesmo, o </w:t>
+      </w:r>
+      <w:r>
+        <w:rPr>
+          <w:rFonts w:ascii="Arial" w:hAnsi="Arial" w:cs="Arial"/>
+          <w:i/>
+          <w:iCs/>
+          <w:sz w:val="28"/>
+          <w:szCs w:val="28"/>
+        </w:rPr>
+        <w:t>número de quartos</w:t>
+      </w:r>
+      <w:r>
+        <w:rPr>
+          <w:rFonts w:ascii="Arial" w:hAnsi="Arial" w:cs="Arial"/>
+          <w:sz w:val="28"/>
+          <w:szCs w:val="28"/>
+        </w:rPr>
+        <w:t xml:space="preserve"> e a respetiva </w:t>
+      </w:r>
+      <w:r>
+        <w:rPr>
+          <w:rFonts w:ascii="Arial" w:hAnsi="Arial" w:cs="Arial"/>
+          <w:i/>
+          <w:iCs/>
+          <w:sz w:val="28"/>
+          <w:szCs w:val="28"/>
+        </w:rPr>
+        <w:t>classificação</w:t>
+      </w:r>
+      <w:r>
+        <w:rPr>
+          <w:rFonts w:ascii="Arial" w:hAnsi="Arial" w:cs="Arial"/>
+          <w:sz w:val="28"/>
+          <w:szCs w:val="28"/>
+        </w:rPr>
+        <w:t xml:space="preserve"> (entre 1 e 5</w:t>
+      </w:r>
+      <w:r>
+        <w:rPr>
+          <w:rFonts w:ascii="Arial" w:hAnsi="Arial" w:cs="Arial"/>
+          <w:sz w:val="28"/>
+          <w:szCs w:val="28"/>
+        </w:rPr>
+        <w:t xml:space="preserve">). </w:t>
+      </w:r>
+      <w:r>
+        <w:rPr>
+          <w:rFonts w:ascii="Arial" w:hAnsi="Arial" w:cs="Arial"/>
+          <w:sz w:val="28"/>
+          <w:szCs w:val="28"/>
+        </w:rPr>
+        <w:t>Esta classe é destinada a modificar informações dos alojamentos existentes, adicionar novos alojamentos e verificar a disponibilidade de quartos.</w:t>
+      </w:r>
+    </w:p>
+    <w:p>
+      <w:pPr>
+        <w:spacing w:after="0" w:line="240" w:lineRule="auto"/>
+        <w:jc w:val="both"/>
+        <w:rPr>
+          <w:rFonts w:ascii="Arial" w:hAnsi="Arial" w:cs="Arial"/>
+          <w:sz w:val="28"/>
+          <w:szCs w:val="28"/>
+        </w:rPr>
+      </w:pPr>
+    </w:p>
+    <w:p>
+      <w:pPr>
+        <w:spacing w:after="0" w:line="240" w:lineRule="auto"/>
+        <w:jc w:val="both"/>
+        <w:rPr>
+          <w:rFonts w:ascii="Arial" w:hAnsi="Arial" w:cs="Arial"/>
+          <w:sz w:val="28"/>
+          <w:szCs w:val="28"/>
+        </w:rPr>
+      </w:pPr>
+    </w:p>
+    <w:p>
+      <w:pPr>
+        <w:pStyle w:val="Ttulo2"/>
+        <w:spacing w:before="0"/>
+        <w:rPr>
+          <w:rFonts w:ascii="Arial" w:hAnsi="Arial" w:cs="Arial"/>
+          <w:b/>
+          <w:bCs/>
+          <w:i/>
+          <w:iCs/>
+          <w:color w:val="auto"/>
+          <w:sz w:val="30"/>
+          <w:szCs w:val="30"/>
+        </w:rPr>
+      </w:pPr>
+      <w:bookmarkStart w:id="17" w:name="_Toc150941556"/>
+      <w:r>
+        <w:rPr>
+          <w:rFonts w:ascii="Arial" w:hAnsi="Arial" w:cs="Arial"/>
+          <w:b/>
+          <w:bCs/>
+          <w:i/>
+          <w:iCs/>
+          <w:color w:val="auto"/>
+          <w:sz w:val="30"/>
+          <w:szCs w:val="30"/>
+        </w:rPr>
+        <w:t>Consulta</w:t>
+      </w:r>
+      <w:bookmarkEnd w:id="17"/>
+    </w:p>
+    <w:p>
+      <w:pPr>
+        <w:spacing w:after="0" w:line="240" w:lineRule="auto"/>
+        <w:jc w:val="both"/>
+        <w:rPr>
+          <w:rFonts w:ascii="Arial" w:hAnsi="Arial" w:cs="Arial"/>
+          <w:sz w:val="28"/>
+          <w:szCs w:val="28"/>
+        </w:rPr>
+      </w:pPr>
+      <w:r>
+        <w:rPr>
+          <w:rFonts w:ascii="Arial" w:hAnsi="Arial" w:cs="Arial"/>
+          <w:sz w:val="28"/>
+          <w:szCs w:val="28"/>
+        </w:rPr>
+        <w:t>Por sua vez, a</w:t>
+      </w:r>
+      <w:r>
+        <w:rPr>
+          <w:rFonts w:ascii="Arial" w:hAnsi="Arial" w:cs="Arial"/>
+          <w:sz w:val="28"/>
+          <w:szCs w:val="28"/>
+        </w:rPr>
+        <w:t xml:space="preserve"> classe </w:t>
+      </w:r>
+      <w:r>
+        <w:rPr>
+          <w:rStyle w:val="Ttulo2Carter"/>
+          <w:rFonts w:ascii="Arial" w:hAnsi="Arial" w:cs="Arial"/>
+          <w:i/>
+          <w:iCs/>
+          <w:color w:val="auto"/>
+          <w:sz w:val="28"/>
+          <w:szCs w:val="28"/>
+          <w:u w:val="single"/>
+        </w:rPr>
+        <w:t>Consulta</w:t>
+      </w:r>
+      <w:r>
+        <w:rPr>
+          <w:rFonts w:ascii="Arial" w:hAnsi="Arial" w:cs="Arial"/>
+          <w:sz w:val="28"/>
+          <w:szCs w:val="28"/>
+        </w:rPr>
+        <w:t xml:space="preserve">, recebe uma variável privada </w:t>
+      </w:r>
+      <w:r>
+        <w:rPr>
+          <w:rFonts w:ascii="Arial" w:hAnsi="Arial" w:cs="Arial"/>
+          <w:i/>
+          <w:iCs/>
+          <w:sz w:val="28"/>
+          <w:szCs w:val="28"/>
+        </w:rPr>
+        <w:t>cliente</w:t>
+      </w:r>
+      <w:r>
+        <w:rPr>
+          <w:rFonts w:ascii="Arial" w:hAnsi="Arial" w:cs="Arial"/>
+          <w:sz w:val="28"/>
+          <w:szCs w:val="28"/>
+        </w:rPr>
+        <w:t xml:space="preserve"> do tipo </w:t>
+      </w:r>
+      <w:r>
+        <w:rPr>
+          <w:rFonts w:ascii="Arial" w:hAnsi="Arial" w:cs="Arial"/>
+          <w:i/>
+          <w:iCs/>
+          <w:sz w:val="28"/>
+          <w:szCs w:val="28"/>
+          <w:u w:val="single"/>
+        </w:rPr>
+        <w:t>Cliente</w:t>
+      </w:r>
+      <w:r>
+        <w:rPr>
+          <w:rFonts w:ascii="Arial" w:hAnsi="Arial" w:cs="Arial"/>
+          <w:sz w:val="28"/>
+          <w:szCs w:val="28"/>
+        </w:rPr>
+        <w:t xml:space="preserve">, e uma variável privada </w:t>
+      </w:r>
+      <w:r>
+        <w:rPr>
+          <w:rFonts w:ascii="Arial" w:hAnsi="Arial" w:cs="Arial"/>
+          <w:i/>
+          <w:iCs/>
+          <w:sz w:val="28"/>
+          <w:szCs w:val="28"/>
+        </w:rPr>
+        <w:t>alojamento</w:t>
+      </w:r>
+      <w:r>
+        <w:rPr>
+          <w:rFonts w:ascii="Arial" w:hAnsi="Arial" w:cs="Arial"/>
+          <w:sz w:val="28"/>
+          <w:szCs w:val="28"/>
+        </w:rPr>
+        <w:t xml:space="preserve"> do tipo </w:t>
+      </w:r>
+      <w:r>
+        <w:rPr>
+          <w:rFonts w:ascii="Arial" w:hAnsi="Arial" w:cs="Arial"/>
+          <w:i/>
+          <w:iCs/>
+          <w:sz w:val="28"/>
+          <w:szCs w:val="28"/>
+          <w:u w:val="single"/>
+        </w:rPr>
+        <w:t>Alojamento</w:t>
+      </w:r>
+      <w:r>
+        <w:rPr>
+          <w:rFonts w:ascii="Arial" w:hAnsi="Arial" w:cs="Arial"/>
+          <w:sz w:val="28"/>
+          <w:szCs w:val="28"/>
+        </w:rPr>
+        <w:t xml:space="preserve">. </w:t>
+      </w:r>
+      <w:r>
+        <w:rPr>
+          <w:rFonts w:ascii="Arial" w:hAnsi="Arial" w:cs="Arial"/>
+          <w:sz w:val="28"/>
+          <w:szCs w:val="28"/>
+        </w:rPr>
+        <w:t>Essa classe possibilita a consulta de dados referentes a clientes e alojamentos por parte de um administrador.</w:t>
+      </w:r>
+    </w:p>
+    <w:p>
+      <w:pPr>
+        <w:spacing w:after="0" w:line="240" w:lineRule="auto"/>
+        <w:jc w:val="both"/>
+        <w:rPr>
+          <w:rFonts w:ascii="Arial" w:hAnsi="Arial" w:cs="Arial"/>
+          <w:sz w:val="28"/>
+          <w:szCs w:val="28"/>
+        </w:rPr>
+      </w:pPr>
+    </w:p>
+    <w:p>
+      <w:pPr>
+        <w:spacing w:after="0" w:line="240" w:lineRule="auto"/>
+        <w:jc w:val="both"/>
+        <w:rPr>
+          <w:rFonts w:ascii="Arial" w:hAnsi="Arial" w:cs="Arial"/>
+          <w:sz w:val="28"/>
+          <w:szCs w:val="28"/>
+        </w:rPr>
+      </w:pPr>
+    </w:p>
+    <w:p>
+      <w:pPr>
+        <w:pStyle w:val="Ttulo2"/>
+        <w:spacing w:before="0"/>
+        <w:rPr>
+          <w:rFonts w:ascii="Arial" w:hAnsi="Arial" w:cs="Arial"/>
+          <w:b/>
+          <w:bCs/>
+          <w:i/>
+          <w:iCs/>
+          <w:color w:val="auto"/>
+          <w:sz w:val="30"/>
+          <w:szCs w:val="30"/>
+        </w:rPr>
+      </w:pPr>
+      <w:bookmarkStart w:id="18" w:name="_Toc150941557"/>
+      <w:r>
+        <w:rPr>
+          <w:rFonts w:ascii="Arial" w:hAnsi="Arial" w:cs="Arial"/>
+          <w:b/>
+          <w:bCs/>
+          <w:i/>
+          <w:iCs/>
+          <w:color w:val="auto"/>
+          <w:sz w:val="30"/>
+          <w:szCs w:val="30"/>
+        </w:rPr>
+        <w:t>Registo</w:t>
+      </w:r>
+      <w:bookmarkEnd w:id="18"/>
+    </w:p>
+    <w:p>
+      <w:pPr>
+        <w:spacing w:after="0" w:line="240" w:lineRule="auto"/>
+        <w:jc w:val="both"/>
+        <w:rPr>
+          <w:rFonts w:ascii="Arial" w:hAnsi="Arial" w:cs="Arial"/>
+          <w:sz w:val="28"/>
+          <w:szCs w:val="28"/>
+        </w:rPr>
+      </w:pPr>
+      <w:r>
+        <w:rPr>
+          <w:rFonts w:ascii="Arial" w:hAnsi="Arial" w:cs="Arial"/>
+          <w:sz w:val="28"/>
+          <w:szCs w:val="28"/>
+        </w:rPr>
+        <w:t>A</w:t>
+      </w:r>
+      <w:r>
+        <w:rPr>
+          <w:rFonts w:ascii="Arial" w:hAnsi="Arial" w:cs="Arial"/>
+          <w:sz w:val="28"/>
+          <w:szCs w:val="28"/>
+        </w:rPr>
+        <w:t xml:space="preserve"> classe </w:t>
+      </w:r>
+      <w:r>
+        <w:rPr>
+          <w:rStyle w:val="Ttulo2Carter"/>
+          <w:rFonts w:ascii="Arial" w:hAnsi="Arial" w:cs="Arial"/>
+          <w:i/>
+          <w:iCs/>
+          <w:color w:val="auto"/>
+          <w:sz w:val="28"/>
+          <w:szCs w:val="28"/>
+          <w:u w:val="single"/>
+        </w:rPr>
+        <w:t>Registo</w:t>
+      </w:r>
+      <w:r>
+        <w:rPr>
+          <w:rFonts w:ascii="Arial" w:hAnsi="Arial" w:cs="Arial"/>
+          <w:sz w:val="28"/>
+          <w:szCs w:val="28"/>
+        </w:rPr>
+        <w:t xml:space="preserve">, similar à classe </w:t>
+      </w:r>
+      <w:r>
+        <w:rPr>
+          <w:rFonts w:ascii="Arial" w:hAnsi="Arial" w:cs="Arial"/>
+          <w:i/>
+          <w:iCs/>
+          <w:sz w:val="28"/>
+          <w:szCs w:val="28"/>
+          <w:u w:val="single"/>
+        </w:rPr>
+        <w:t>Consulta</w:t>
+      </w:r>
+      <w:r>
+        <w:rPr>
+          <w:rFonts w:ascii="Arial" w:hAnsi="Arial" w:cs="Arial"/>
+          <w:sz w:val="28"/>
+          <w:szCs w:val="28"/>
+        </w:rPr>
+        <w:t xml:space="preserve">, possui as variáveis privadas </w:t>
+      </w:r>
+      <w:r>
+        <w:rPr>
+          <w:rFonts w:ascii="Arial" w:hAnsi="Arial" w:cs="Arial"/>
+          <w:i/>
+          <w:iCs/>
+          <w:sz w:val="28"/>
+          <w:szCs w:val="28"/>
+        </w:rPr>
+        <w:t>cliente</w:t>
+      </w:r>
+      <w:r>
+        <w:rPr>
+          <w:rFonts w:ascii="Arial" w:hAnsi="Arial" w:cs="Arial"/>
+          <w:sz w:val="28"/>
+          <w:szCs w:val="28"/>
+        </w:rPr>
+        <w:t xml:space="preserve"> e </w:t>
+      </w:r>
+      <w:r>
+        <w:rPr>
+          <w:rFonts w:ascii="Arial" w:hAnsi="Arial" w:cs="Arial"/>
+          <w:i/>
+          <w:iCs/>
+          <w:sz w:val="28"/>
+          <w:szCs w:val="28"/>
+        </w:rPr>
+        <w:t>alojamento</w:t>
+      </w:r>
+      <w:r>
+        <w:rPr>
+          <w:rFonts w:ascii="Arial" w:hAnsi="Arial" w:cs="Arial"/>
+          <w:sz w:val="28"/>
+          <w:szCs w:val="28"/>
+        </w:rPr>
+        <w:t xml:space="preserve"> das suas respetivas classes e tem como objetivo registar novos alojamentos e novos clientes.</w:t>
+      </w:r>
+    </w:p>
+    <w:p>
+      <w:pPr>
+        <w:spacing w:after="0" w:line="240" w:lineRule="auto"/>
+        <w:jc w:val="both"/>
+        <w:rPr>
+          <w:rFonts w:ascii="Arial" w:hAnsi="Arial" w:cs="Arial"/>
+          <w:sz w:val="28"/>
+          <w:szCs w:val="28"/>
+        </w:rPr>
+      </w:pPr>
+    </w:p>
+    <w:p>
+      <w:pPr>
+        <w:spacing w:after="0" w:line="240" w:lineRule="auto"/>
+        <w:jc w:val="both"/>
+        <w:rPr>
+          <w:rFonts w:ascii="Arial" w:hAnsi="Arial" w:cs="Arial"/>
+          <w:sz w:val="28"/>
+          <w:szCs w:val="28"/>
+        </w:rPr>
+      </w:pPr>
+    </w:p>
+    <w:p>
+      <w:pPr>
+        <w:pStyle w:val="Ttulo2"/>
+        <w:spacing w:before="0"/>
+        <w:rPr>
+          <w:rFonts w:ascii="Arial" w:hAnsi="Arial" w:cs="Arial"/>
+          <w:b/>
+          <w:bCs/>
+          <w:i/>
+          <w:iCs/>
+          <w:color w:val="auto"/>
+          <w:sz w:val="30"/>
+          <w:szCs w:val="30"/>
+        </w:rPr>
+      </w:pPr>
+      <w:bookmarkStart w:id="19" w:name="_Toc150941558"/>
+      <w:r>
+        <w:rPr>
+          <w:rFonts w:ascii="Arial" w:hAnsi="Arial" w:cs="Arial"/>
+          <w:b/>
+          <w:bCs/>
+          <w:i/>
+          <w:iCs/>
+          <w:color w:val="auto"/>
+          <w:sz w:val="30"/>
+          <w:szCs w:val="30"/>
+        </w:rPr>
+        <w:t>Io</w:t>
+      </w:r>
+      <w:bookmarkEnd w:id="19"/>
+    </w:p>
+    <w:p>
+      <w:pPr>
+        <w:spacing w:after="0" w:line="240" w:lineRule="auto"/>
+        <w:jc w:val="both"/>
+        <w:rPr>
+          <w:rFonts w:ascii="Arial" w:hAnsi="Arial" w:cs="Arial"/>
+          <w:sz w:val="28"/>
+          <w:szCs w:val="28"/>
+        </w:rPr>
+      </w:pPr>
+      <w:r>
+        <w:rPr>
+          <w:rFonts w:ascii="Arial" w:hAnsi="Arial" w:cs="Arial"/>
+          <w:sz w:val="28"/>
+          <w:szCs w:val="28"/>
+        </w:rPr>
+        <w:t xml:space="preserve">Por fim, a classe </w:t>
+      </w:r>
+      <w:r>
+        <w:rPr>
+          <w:rStyle w:val="Ttulo2Carter"/>
+          <w:rFonts w:ascii="Arial" w:hAnsi="Arial" w:cs="Arial"/>
+          <w:i/>
+          <w:iCs/>
+          <w:color w:val="auto"/>
+          <w:sz w:val="28"/>
+          <w:szCs w:val="28"/>
+          <w:u w:val="single"/>
+        </w:rPr>
+        <w:t>Io</w:t>
+      </w:r>
+      <w:r>
+        <w:rPr>
+          <w:rFonts w:ascii="Arial" w:hAnsi="Arial" w:cs="Arial"/>
+          <w:sz w:val="28"/>
+          <w:szCs w:val="28"/>
+        </w:rPr>
+        <w:t>, serve para conter funções que irão servir para interagir com a consola/utilizador.</w:t>
+      </w:r>
     </w:p>
     <w:sectPr>
+      <w:headerReference w:type="default" r:id="rId13"/>
+      <w:footerReference w:type="default" r:id="rId14"/>
       <w:pgSz w:w="11906" w:h="16838"/>
       <w:pgMar w:top="1417" w:right="1701" w:bottom="1417" w:left="1701" w:header="708" w:footer="708" w:gutter="0"/>
       <w:cols w:space="708"/>
@@ -536,6 +3835,530 @@
     </w:sectPr>
   </w:body>
 </w:document>
+</file>
+
+<file path=word/endnotes.xml><?xml version="1.0" encoding="utf-8"?>
+<w:endnotes xmlns:wpc="http://schemas.microsoft.com/office/word/2010/wordprocessingCanvas" xmlns:cx="http://schemas.microsoft.com/office/drawing/2014/chartex" xmlns:cx1="http://schemas.microsoft.com/office/drawing/2015/9/8/chartex" xmlns:cx2="http://schemas.microsoft.com/office/drawing/2015/10/21/chartex" xmlns:cx3="http://schemas.microsoft.com/office/drawing/2016/5/9/chartex" xmlns:cx4="http://schemas.microsoft.com/office/drawing/2016/5/10/chartex" xmlns:cx5="http://schemas.microsoft.com/office/drawing/2016/5/11/chartex" xmlns:cx6="http://schemas.microsoft.com/office/drawing/2016/5/12/chartex" xmlns:cx7="http://schemas.microsoft.com/office/drawing/2016/5/13/chartex" xmlns:cx8="http://schemas.microsoft.com/office/drawing/2016/5/14/chartex" xmlns:mc="http://schemas.openxmlformats.org/markup-compatibility/2006" xmlns:aink="http://schemas.microsoft.com/office/drawing/2016/ink" xmlns:am3d="http://schemas.microsoft.com/office/drawing/2017/model3d" xmlns:o="urn:schemas-microsoft-com:office:office" xmlns:oel="http://schemas.microsoft.com/office/2019/extlst" xmlns:r="http://schemas.openxmlformats.org/officeDocument/2006/relationships" xmlns:m="http://schemas.openxmlformats.org/officeDocument/2006/math" xmlns:v="urn:schemas-microsoft-com:vml" xmlns:wp14="http://schemas.microsoft.com/office/word/2010/wordprocessingDrawing" xmlns:wp="http://schemas.openxmlformats.org/drawingml/2006/wordprocessingDrawing" xmlns:w10="urn:schemas-microsoft-com:office:word" xmlns:w="http://schemas.openxmlformats.org/wordprocessingml/2006/main" xmlns:w14="http://schemas.microsoft.com/office/word/2010/wordml" xmlns:w15="http://schemas.microsoft.com/office/word/2012/wordml" xmlns:w16cex="http://schemas.microsoft.com/office/word/2018/wordml/cex" xmlns:w16cid="http://schemas.microsoft.com/office/word/2016/wordml/cid" xmlns:w16="http://schemas.microsoft.com/office/word/2018/wordml" xmlns:w16sdtdh="http://schemas.microsoft.com/office/word/2020/wordml/sdtdatahash" xmlns:w16se="http://schemas.microsoft.com/office/word/2015/wordml/symex" xmlns:wpg="http://schemas.microsoft.com/office/word/2010/wordprocessingGroup" xmlns:wpi="http://schemas.microsoft.com/office/word/2010/wordprocessingInk" xmlns:wne="http://schemas.microsoft.com/office/word/2006/wordml" xmlns:wps="http://schemas.microsoft.com/office/word/2010/wordprocessingShape" mc:Ignorable="w14 w15 w16se w16cid w16 w16cex w16sdtdh wp14">
+  <w:endnote w:type="separator" w:id="-1">
+    <w:p>
+      <w:pPr>
+        <w:spacing w:after="0" w:line="240" w:lineRule="auto"/>
+      </w:pPr>
+      <w:r>
+        <w:separator/>
+      </w:r>
+    </w:p>
+  </w:endnote>
+  <w:endnote w:type="continuationSeparator" w:id="0">
+    <w:p>
+      <w:pPr>
+        <w:spacing w:after="0" w:line="240" w:lineRule="auto"/>
+      </w:pPr>
+      <w:r>
+        <w:continuationSeparator/>
+      </w:r>
+    </w:p>
+  </w:endnote>
+  <w:endnote w:type="continuationNotice" w:id="1">
+    <w:p>
+      <w:pPr>
+        <w:spacing w:after="0" w:line="240" w:lineRule="auto"/>
+      </w:pPr>
+    </w:p>
+  </w:endnote>
+</w:endnotes>
+</file>
+
+<file path=word/footer1.xml><?xml version="1.0" encoding="utf-8"?>
+<w:ftr xmlns:wpc="http://schemas.microsoft.com/office/word/2010/wordprocessingCanvas" xmlns:cx="http://schemas.microsoft.com/office/drawing/2014/chartex" xmlns:cx1="http://schemas.microsoft.com/office/drawing/2015/9/8/chartex" xmlns:cx2="http://schemas.microsoft.com/office/drawing/2015/10/21/chartex" xmlns:cx3="http://schemas.microsoft.com/office/drawing/2016/5/9/chartex" xmlns:cx4="http://schemas.microsoft.com/office/drawing/2016/5/10/chartex" xmlns:cx5="http://schemas.microsoft.com/office/drawing/2016/5/11/chartex" xmlns:cx6="http://schemas.microsoft.com/office/drawing/2016/5/12/chartex" xmlns:cx7="http://schemas.microsoft.com/office/drawing/2016/5/13/chartex" xmlns:cx8="http://schemas.microsoft.com/office/drawing/2016/5/14/chartex" xmlns:mc="http://schemas.openxmlformats.org/markup-compatibility/2006" xmlns:aink="http://schemas.microsoft.com/office/drawing/2016/ink" xmlns:am3d="http://schemas.microsoft.com/office/drawing/2017/model3d" xmlns:o="urn:schemas-microsoft-com:office:office" xmlns:oel="http://schemas.microsoft.com/office/2019/extlst" xmlns:r="http://schemas.openxmlformats.org/officeDocument/2006/relationships" xmlns:m="http://schemas.openxmlformats.org/officeDocument/2006/math" xmlns:v="urn:schemas-microsoft-com:vml" xmlns:wp14="http://schemas.microsoft.com/office/word/2010/wordprocessingDrawing" xmlns:wp="http://schemas.openxmlformats.org/drawingml/2006/wordprocessingDrawing" xmlns:w10="urn:schemas-microsoft-com:office:word" xmlns:w="http://schemas.openxmlformats.org/wordprocessingml/2006/main" xmlns:w14="http://schemas.microsoft.com/office/word/2010/wordml" xmlns:w15="http://schemas.microsoft.com/office/word/2012/wordml" xmlns:w16cex="http://schemas.microsoft.com/office/word/2018/wordml/cex" xmlns:w16cid="http://schemas.microsoft.com/office/word/2016/wordml/cid" xmlns:w16="http://schemas.microsoft.com/office/word/2018/wordml" xmlns:w16sdtdh="http://schemas.microsoft.com/office/word/2020/wordml/sdtdatahash" xmlns:w16se="http://schemas.microsoft.com/office/word/2015/wordml/symex" xmlns:wpg="http://schemas.microsoft.com/office/word/2010/wordprocessingGroup" xmlns:wpi="http://schemas.microsoft.com/office/word/2010/wordprocessingInk" xmlns:wne="http://schemas.microsoft.com/office/word/2006/wordml" xmlns:wps="http://schemas.microsoft.com/office/word/2010/wordprocessingShape" mc:Ignorable="w14 w15 w16se w16cid w16 w16cex w16sdtdh wp14">
+  <w:p>
+    <w:pPr>
+      <w:pStyle w:val="Rodap"/>
+    </w:pPr>
+    <w:r>
+      <w:t>Engenharia de Sistemas Informáticos</w:t>
+    </w:r>
+  </w:p>
+</w:ftr>
+</file>
+
+<file path=word/footnotes.xml><?xml version="1.0" encoding="utf-8"?>
+<w:footnotes xmlns:wpc="http://schemas.microsoft.com/office/word/2010/wordprocessingCanvas" xmlns:cx="http://schemas.microsoft.com/office/drawing/2014/chartex" xmlns:cx1="http://schemas.microsoft.com/office/drawing/2015/9/8/chartex" xmlns:cx2="http://schemas.microsoft.com/office/drawing/2015/10/21/chartex" xmlns:cx3="http://schemas.microsoft.com/office/drawing/2016/5/9/chartex" xmlns:cx4="http://schemas.microsoft.com/office/drawing/2016/5/10/chartex" xmlns:cx5="http://schemas.microsoft.com/office/drawing/2016/5/11/chartex" xmlns:cx6="http://schemas.microsoft.com/office/drawing/2016/5/12/chartex" xmlns:cx7="http://schemas.microsoft.com/office/drawing/2016/5/13/chartex" xmlns:cx8="http://schemas.microsoft.com/office/drawing/2016/5/14/chartex" xmlns:mc="http://schemas.openxmlformats.org/markup-compatibility/2006" xmlns:aink="http://schemas.microsoft.com/office/drawing/2016/ink" xmlns:am3d="http://schemas.microsoft.com/office/drawing/2017/model3d" xmlns:o="urn:schemas-microsoft-com:office:office" xmlns:oel="http://schemas.microsoft.com/office/2019/extlst" xmlns:r="http://schemas.openxmlformats.org/officeDocument/2006/relationships" xmlns:m="http://schemas.openxmlformats.org/officeDocument/2006/math" xmlns:v="urn:schemas-microsoft-com:vml" xmlns:wp14="http://schemas.microsoft.com/office/word/2010/wordprocessingDrawing" xmlns:wp="http://schemas.openxmlformats.org/drawingml/2006/wordprocessingDrawing" xmlns:w10="urn:schemas-microsoft-com:office:word" xmlns:w="http://schemas.openxmlformats.org/wordprocessingml/2006/main" xmlns:w14="http://schemas.microsoft.com/office/word/2010/wordml" xmlns:w15="http://schemas.microsoft.com/office/word/2012/wordml" xmlns:w16cex="http://schemas.microsoft.com/office/word/2018/wordml/cex" xmlns:w16cid="http://schemas.microsoft.com/office/word/2016/wordml/cid" xmlns:w16="http://schemas.microsoft.com/office/word/2018/wordml" xmlns:w16sdtdh="http://schemas.microsoft.com/office/word/2020/wordml/sdtdatahash" xmlns:w16se="http://schemas.microsoft.com/office/word/2015/wordml/symex" xmlns:wpg="http://schemas.microsoft.com/office/word/2010/wordprocessingGroup" xmlns:wpi="http://schemas.microsoft.com/office/word/2010/wordprocessingInk" xmlns:wne="http://schemas.microsoft.com/office/word/2006/wordml" xmlns:wps="http://schemas.microsoft.com/office/word/2010/wordprocessingShape" mc:Ignorable="w14 w15 w16se w16cid w16 w16cex w16sdtdh wp14">
+  <w:footnote w:type="separator" w:id="-1">
+    <w:p>
+      <w:pPr>
+        <w:spacing w:after="0" w:line="240" w:lineRule="auto"/>
+      </w:pPr>
+      <w:r>
+        <w:separator/>
+      </w:r>
+    </w:p>
+  </w:footnote>
+  <w:footnote w:type="continuationSeparator" w:id="0">
+    <w:p>
+      <w:pPr>
+        <w:spacing w:after="0" w:line="240" w:lineRule="auto"/>
+      </w:pPr>
+      <w:r>
+        <w:continuationSeparator/>
+      </w:r>
+    </w:p>
+  </w:footnote>
+  <w:footnote w:type="continuationNotice" w:id="1">
+    <w:p>
+      <w:pPr>
+        <w:spacing w:after="0" w:line="240" w:lineRule="auto"/>
+      </w:pPr>
+    </w:p>
+  </w:footnote>
+</w:footnotes>
+</file>
+
+<file path=word/header1.xml><?xml version="1.0" encoding="utf-8"?>
+<w:hdr xmlns:wpc="http://schemas.microsoft.com/office/word/2010/wordprocessingCanvas" xmlns:cx="http://schemas.microsoft.com/office/drawing/2014/chartex" xmlns:cx1="http://schemas.microsoft.com/office/drawing/2015/9/8/chartex" xmlns:cx2="http://schemas.microsoft.com/office/drawing/2015/10/21/chartex" xmlns:cx3="http://schemas.microsoft.com/office/drawing/2016/5/9/chartex" xmlns:cx4="http://schemas.microsoft.com/office/drawing/2016/5/10/chartex" xmlns:cx5="http://schemas.microsoft.com/office/drawing/2016/5/11/chartex" xmlns:cx6="http://schemas.microsoft.com/office/drawing/2016/5/12/chartex" xmlns:cx7="http://schemas.microsoft.com/office/drawing/2016/5/13/chartex" xmlns:cx8="http://schemas.microsoft.com/office/drawing/2016/5/14/chartex" xmlns:mc="http://schemas.openxmlformats.org/markup-compatibility/2006" xmlns:aink="http://schemas.microsoft.com/office/drawing/2016/ink" xmlns:am3d="http://schemas.microsoft.com/office/drawing/2017/model3d" xmlns:o="urn:schemas-microsoft-com:office:office" xmlns:oel="http://schemas.microsoft.com/office/2019/extlst" xmlns:r="http://schemas.openxmlformats.org/officeDocument/2006/relationships" xmlns:m="http://schemas.openxmlformats.org/officeDocument/2006/math" xmlns:v="urn:schemas-microsoft-com:vml" xmlns:wp14="http://schemas.microsoft.com/office/word/2010/wordprocessingDrawing" xmlns:wp="http://schemas.openxmlformats.org/drawingml/2006/wordprocessingDrawing" xmlns:w10="urn:schemas-microsoft-com:office:word" xmlns:w="http://schemas.openxmlformats.org/wordprocessingml/2006/main" xmlns:w14="http://schemas.microsoft.com/office/word/2010/wordml" xmlns:w15="http://schemas.microsoft.com/office/word/2012/wordml" xmlns:w16cex="http://schemas.microsoft.com/office/word/2018/wordml/cex" xmlns:w16cid="http://schemas.microsoft.com/office/word/2016/wordml/cid" xmlns:w16="http://schemas.microsoft.com/office/word/2018/wordml" xmlns:w16sdtdh="http://schemas.microsoft.com/office/word/2020/wordml/sdtdatahash" xmlns:w16se="http://schemas.microsoft.com/office/word/2015/wordml/symex" xmlns:wpg="http://schemas.microsoft.com/office/word/2010/wordprocessingGroup" xmlns:wpi="http://schemas.microsoft.com/office/word/2010/wordprocessingInk" xmlns:wne="http://schemas.microsoft.com/office/word/2006/wordml" xmlns:wps="http://schemas.microsoft.com/office/word/2010/wordprocessingShape" mc:Ignorable="w14 w15 w16se w16cid w16 w16cex w16sdtdh wp14">
+  <w:p>
+    <w:pPr>
+      <w:pStyle w:val="Cabealho"/>
+    </w:pPr>
+    <w:r>
+      <w:rPr>
+        <w:caps/>
+        <w:noProof/>
+        <w:color w:val="808080" w:themeColor="background1" w:themeShade="80"/>
+        <w:sz w:val="20"/>
+        <w:szCs w:val="20"/>
+      </w:rPr>
+      <mc:AlternateContent>
+        <mc:Choice Requires="wpg">
+          <w:drawing>
+            <wp:anchor distT="0" distB="0" distL="114300" distR="114300" simplePos="0" relativeHeight="251658240" behindDoc="0" locked="0" layoutInCell="1" allowOverlap="1" wp14:anchorId="4F1AFB45" wp14:editId="59266201">
+              <wp:simplePos x="0" y="0"/>
+              <wp:positionH relativeFrom="page">
+                <wp:align>left</wp:align>
+              </wp:positionH>
+              <mc:AlternateContent>
+                <mc:Choice Requires="wp14">
+                  <wp:positionV relativeFrom="page">
+                    <wp14:pctPosVOffset>2300</wp14:pctPosVOffset>
+                  </wp:positionV>
+                </mc:Choice>
+                <mc:Fallback>
+                  <wp:positionV relativeFrom="page">
+                    <wp:posOffset>245745</wp:posOffset>
+                  </wp:positionV>
+                </mc:Fallback>
+              </mc:AlternateContent>
+              <wp:extent cx="1700784" cy="1024128"/>
+              <wp:effectExtent l="0" t="0" r="0" b="5080"/>
+              <wp:wrapNone/>
+              <wp:docPr id="158" name="Agrupar 158"/>
+              <wp:cNvGraphicFramePr/>
+              <a:graphic xmlns:a="http://schemas.openxmlformats.org/drawingml/2006/main">
+                <a:graphicData uri="http://schemas.microsoft.com/office/word/2010/wordprocessingGroup">
+                  <wpg:wgp>
+                    <wpg:cNvGrpSpPr/>
+                    <wpg:grpSpPr>
+                      <a:xfrm>
+                        <a:off x="0" y="0"/>
+                        <a:ext cx="1700784" cy="1024128"/>
+                        <a:chOff x="0" y="0"/>
+                        <a:chExt cx="1700784" cy="1024128"/>
+                      </a:xfrm>
+                    </wpg:grpSpPr>
+                    <wpg:grpSp>
+                      <wpg:cNvPr id="159" name="Grupo 159"/>
+                      <wpg:cNvGrpSpPr/>
+                      <wpg:grpSpPr>
+                        <a:xfrm>
+                          <a:off x="0" y="0"/>
+                          <a:ext cx="1700784" cy="1024128"/>
+                          <a:chOff x="0" y="0"/>
+                          <a:chExt cx="1700784" cy="1024128"/>
+                        </a:xfrm>
+                      </wpg:grpSpPr>
+                      <wps:wsp>
+                        <wps:cNvPr id="160" name="Retângulo 160"/>
+                        <wps:cNvSpPr/>
+                        <wps:spPr>
+                          <a:xfrm>
+                            <a:off x="0" y="0"/>
+                            <a:ext cx="1700784" cy="1024128"/>
+                          </a:xfrm>
+                          <a:prstGeom prst="rect">
+                            <a:avLst/>
+                          </a:prstGeom>
+                          <a:solidFill>
+                            <a:schemeClr val="bg1">
+                              <a:alpha val="0"/>
+                            </a:schemeClr>
+                          </a:solidFill>
+                          <a:ln>
+                            <a:noFill/>
+                          </a:ln>
+                        </wps:spPr>
+                        <wps:style>
+                          <a:lnRef idx="2">
+                            <a:schemeClr val="accent1">
+                              <a:shade val="50000"/>
+                            </a:schemeClr>
+                          </a:lnRef>
+                          <a:fillRef idx="1">
+                            <a:schemeClr val="accent1"/>
+                          </a:fillRef>
+                          <a:effectRef idx="0">
+                            <a:schemeClr val="accent1"/>
+                          </a:effectRef>
+                          <a:fontRef idx="minor">
+                            <a:schemeClr val="lt1"/>
+                          </a:fontRef>
+                        </wps:style>
+                        <wps:bodyPr rot="0" spcFirstLastPara="0" vertOverflow="overflow" horzOverflow="overflow" vert="horz" wrap="square" lIns="91440" tIns="45720" rIns="91440" bIns="45720" numCol="1" spcCol="0" rtlCol="0" fromWordArt="0" anchor="ctr" anchorCtr="0" forceAA="0" compatLnSpc="1">
+                          <a:prstTxWarp prst="textNoShape">
+                            <a:avLst/>
+                          </a:prstTxWarp>
+                          <a:noAutofit/>
+                        </wps:bodyPr>
+                      </wps:wsp>
+                      <wps:wsp>
+                        <wps:cNvPr id="161" name="Retângulo 1"/>
+                        <wps:cNvSpPr/>
+                        <wps:spPr>
+                          <a:xfrm>
+                            <a:off x="228600" y="0"/>
+                            <a:ext cx="1463040" cy="1014984"/>
+                          </a:xfrm>
+                          <a:custGeom>
+                            <a:avLst/>
+                            <a:gdLst>
+                              <a:gd name="connsiteX0" fmla="*/ 0 w 1462822"/>
+                              <a:gd name="connsiteY0" fmla="*/ 0 h 1014481"/>
+                              <a:gd name="connsiteX1" fmla="*/ 1462822 w 1462822"/>
+                              <a:gd name="connsiteY1" fmla="*/ 0 h 1014481"/>
+                              <a:gd name="connsiteX2" fmla="*/ 1462822 w 1462822"/>
+                              <a:gd name="connsiteY2" fmla="*/ 1014481 h 1014481"/>
+                              <a:gd name="connsiteX3" fmla="*/ 0 w 1462822"/>
+                              <a:gd name="connsiteY3" fmla="*/ 1014481 h 1014481"/>
+                              <a:gd name="connsiteX4" fmla="*/ 0 w 1462822"/>
+                              <a:gd name="connsiteY4" fmla="*/ 0 h 1014481"/>
+                              <a:gd name="connsiteX0" fmla="*/ 0 w 1462822"/>
+                              <a:gd name="connsiteY0" fmla="*/ 0 h 1014481"/>
+                              <a:gd name="connsiteX1" fmla="*/ 1462822 w 1462822"/>
+                              <a:gd name="connsiteY1" fmla="*/ 0 h 1014481"/>
+                              <a:gd name="connsiteX2" fmla="*/ 910372 w 1462822"/>
+                              <a:gd name="connsiteY2" fmla="*/ 376306 h 1014481"/>
+                              <a:gd name="connsiteX3" fmla="*/ 0 w 1462822"/>
+                              <a:gd name="connsiteY3" fmla="*/ 1014481 h 1014481"/>
+                              <a:gd name="connsiteX4" fmla="*/ 0 w 1462822"/>
+                              <a:gd name="connsiteY4" fmla="*/ 0 h 1014481"/>
+                            </a:gdLst>
+                            <a:ahLst/>
+                            <a:cxnLst>
+                              <a:cxn ang="0">
+                                <a:pos x="connsiteX0" y="connsiteY0"/>
+                              </a:cxn>
+                              <a:cxn ang="0">
+                                <a:pos x="connsiteX1" y="connsiteY1"/>
+                              </a:cxn>
+                              <a:cxn ang="0">
+                                <a:pos x="connsiteX2" y="connsiteY2"/>
+                              </a:cxn>
+                              <a:cxn ang="0">
+                                <a:pos x="connsiteX3" y="connsiteY3"/>
+                              </a:cxn>
+                              <a:cxn ang="0">
+                                <a:pos x="connsiteX4" y="connsiteY4"/>
+                              </a:cxn>
+                            </a:cxnLst>
+                            <a:rect l="l" t="t" r="r" b="b"/>
+                            <a:pathLst>
+                              <a:path w="1462822" h="1014481">
+                                <a:moveTo>
+                                  <a:pt x="0" y="0"/>
+                                </a:moveTo>
+                                <a:lnTo>
+                                  <a:pt x="1462822" y="0"/>
+                                </a:lnTo>
+                                <a:lnTo>
+                                  <a:pt x="910372" y="376306"/>
+                                </a:lnTo>
+                                <a:lnTo>
+                                  <a:pt x="0" y="1014481"/>
+                                </a:lnTo>
+                                <a:lnTo>
+                                  <a:pt x="0" y="0"/>
+                                </a:lnTo>
+                                <a:close/>
+                              </a:path>
+                            </a:pathLst>
+                          </a:custGeom>
+                          <a:solidFill>
+                            <a:schemeClr val="accent1"/>
+                          </a:solidFill>
+                          <a:ln>
+                            <a:noFill/>
+                          </a:ln>
+                        </wps:spPr>
+                        <wps:style>
+                          <a:lnRef idx="2">
+                            <a:schemeClr val="accent1">
+                              <a:shade val="50000"/>
+                            </a:schemeClr>
+                          </a:lnRef>
+                          <a:fillRef idx="1">
+                            <a:schemeClr val="accent1"/>
+                          </a:fillRef>
+                          <a:effectRef idx="0">
+                            <a:schemeClr val="accent1"/>
+                          </a:effectRef>
+                          <a:fontRef idx="minor">
+                            <a:schemeClr val="lt1"/>
+                          </a:fontRef>
+                        </wps:style>
+                        <wps:bodyPr rot="0" spcFirstLastPara="0" vertOverflow="overflow" horzOverflow="overflow" vert="horz" wrap="square" lIns="91440" tIns="45720" rIns="91440" bIns="45720" numCol="1" spcCol="0" rtlCol="0" fromWordArt="0" anchor="ctr" anchorCtr="0" forceAA="0" compatLnSpc="1">
+                          <a:prstTxWarp prst="textNoShape">
+                            <a:avLst/>
+                          </a:prstTxWarp>
+                          <a:noAutofit/>
+                        </wps:bodyPr>
+                      </wps:wsp>
+                      <wps:wsp>
+                        <wps:cNvPr id="162" name="Retângulo 162"/>
+                        <wps:cNvSpPr/>
+                        <wps:spPr>
+                          <a:xfrm>
+                            <a:off x="228600" y="0"/>
+                            <a:ext cx="1472184" cy="1024128"/>
+                          </a:xfrm>
+                          <a:prstGeom prst="rect">
+                            <a:avLst/>
+                          </a:prstGeom>
+                          <a:blipFill>
+                            <a:blip r:embed="rId1"/>
+                            <a:stretch>
+                              <a:fillRect/>
+                            </a:stretch>
+                          </a:blipFill>
+                          <a:ln>
+                            <a:noFill/>
+                          </a:ln>
+                        </wps:spPr>
+                        <wps:style>
+                          <a:lnRef idx="2">
+                            <a:schemeClr val="accent1">
+                              <a:shade val="50000"/>
+                            </a:schemeClr>
+                          </a:lnRef>
+                          <a:fillRef idx="1">
+                            <a:schemeClr val="accent1"/>
+                          </a:fillRef>
+                          <a:effectRef idx="0">
+                            <a:schemeClr val="accent1"/>
+                          </a:effectRef>
+                          <a:fontRef idx="minor">
+                            <a:schemeClr val="lt1"/>
+                          </a:fontRef>
+                        </wps:style>
+                        <wps:bodyPr rot="0" spcFirstLastPara="0" vertOverflow="overflow" horzOverflow="overflow" vert="horz" wrap="square" lIns="91440" tIns="45720" rIns="91440" bIns="45720" numCol="1" spcCol="0" rtlCol="0" fromWordArt="0" anchor="ctr" anchorCtr="0" forceAA="0" compatLnSpc="1">
+                          <a:prstTxWarp prst="textNoShape">
+                            <a:avLst/>
+                          </a:prstTxWarp>
+                          <a:noAutofit/>
+                        </wps:bodyPr>
+                      </wps:wsp>
+                    </wpg:grpSp>
+                    <wps:wsp>
+                      <wps:cNvPr id="163" name="Caixa de Texto 163"/>
+                      <wps:cNvSpPr txBox="1"/>
+                      <wps:spPr>
+                        <a:xfrm flipH="1">
+                          <a:off x="237067" y="18942"/>
+                          <a:ext cx="442824" cy="375285"/>
+                        </a:xfrm>
+                        <a:prstGeom prst="rect">
+                          <a:avLst/>
+                        </a:prstGeom>
+                        <a:noFill/>
+                        <a:ln w="6350">
+                          <a:noFill/>
+                        </a:ln>
+                        <a:effectLst/>
+                      </wps:spPr>
+                      <wps:style>
+                        <a:lnRef idx="0">
+                          <a:schemeClr val="accent1"/>
+                        </a:lnRef>
+                        <a:fillRef idx="0">
+                          <a:schemeClr val="accent1"/>
+                        </a:fillRef>
+                        <a:effectRef idx="0">
+                          <a:schemeClr val="accent1"/>
+                        </a:effectRef>
+                        <a:fontRef idx="minor">
+                          <a:schemeClr val="dk1"/>
+                        </a:fontRef>
+                      </wps:style>
+                      <wps:txbx>
+                        <w:txbxContent>
+                          <w:p>
+                            <w:pPr>
+                              <w:pStyle w:val="Cabealho"/>
+                              <w:jc w:val="right"/>
+                              <w:rPr>
+                                <w:color w:val="FFFFFF" w:themeColor="background1"/>
+                                <w:sz w:val="24"/>
+                                <w:szCs w:val="24"/>
+                              </w:rPr>
+                            </w:pPr>
+                            <w:r>
+                              <w:rPr>
+                                <w:color w:val="FFFFFF" w:themeColor="background1"/>
+                                <w:sz w:val="24"/>
+                                <w:szCs w:val="24"/>
+                              </w:rPr>
+                              <w:fldChar w:fldCharType="begin"/>
+                            </w:r>
+                            <w:r>
+                              <w:rPr>
+                                <w:color w:val="FFFFFF" w:themeColor="background1"/>
+                                <w:sz w:val="24"/>
+                                <w:szCs w:val="24"/>
+                              </w:rPr>
+                              <w:instrText>PAGE   \* MERGEFORMAT</w:instrText>
+                            </w:r>
+                            <w:r>
+                              <w:rPr>
+                                <w:color w:val="FFFFFF" w:themeColor="background1"/>
+                                <w:sz w:val="24"/>
+                                <w:szCs w:val="24"/>
+                              </w:rPr>
+                              <w:fldChar w:fldCharType="separate"/>
+                            </w:r>
+                            <w:r>
+                              <w:rPr>
+                                <w:color w:val="FFFFFF" w:themeColor="background1"/>
+                                <w:sz w:val="24"/>
+                                <w:szCs w:val="24"/>
+                              </w:rPr>
+                              <w:t>2</w:t>
+                            </w:r>
+                            <w:r>
+                              <w:rPr>
+                                <w:color w:val="FFFFFF" w:themeColor="background1"/>
+                                <w:sz w:val="24"/>
+                                <w:szCs w:val="24"/>
+                              </w:rPr>
+                              <w:fldChar w:fldCharType="end"/>
+                            </w:r>
+                          </w:p>
+                        </w:txbxContent>
+                      </wps:txbx>
+                      <wps:bodyPr rot="0" spcFirstLastPara="0" vertOverflow="overflow" horzOverflow="overflow" vert="horz" wrap="square" lIns="91440" tIns="91440" rIns="91440" bIns="91440" numCol="1" spcCol="0" rtlCol="0" fromWordArt="0" anchor="ctr" anchorCtr="0" forceAA="0" compatLnSpc="1">
+                        <a:prstTxWarp prst="textNoShape">
+                          <a:avLst/>
+                        </a:prstTxWarp>
+                        <a:noAutofit/>
+                      </wps:bodyPr>
+                    </wps:wsp>
+                  </wpg:wgp>
+                </a:graphicData>
+              </a:graphic>
+              <wp14:sizeRelH relativeFrom="margin">
+                <wp14:pctWidth>0</wp14:pctWidth>
+              </wp14:sizeRelH>
+              <wp14:sizeRelV relativeFrom="margin">
+                <wp14:pctHeight>0</wp14:pctHeight>
+              </wp14:sizeRelV>
+            </wp:anchor>
+          </w:drawing>
+        </mc:Choice>
+        <mc:Fallback>
+          <w:pict>
+            <v:group w14:anchorId="4F1AFB45" id="Agrupar 158" o:spid="_x0000_s1026" style="position:absolute;margin-left:0;margin-top:0;width:133.9pt;height:80.65pt;z-index:251658240;mso-top-percent:23;mso-position-horizontal:left;mso-position-horizontal-relative:page;mso-position-vertical-relative:page;mso-top-percent:23;mso-width-relative:margin;mso-height-relative:margin" coordsize="17007,10241" o:gfxdata="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">
+              <v:group id="Grupo 159" o:spid="_x0000_s1027" style="position:absolute;width:17007;height:10241" coordsize="17007,10241" o:gfxdata="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">
+                <v:rect id="Retângulo 160" o:spid="_x0000_s1028" style="position:absolute;width:17007;height:10241;visibility:visible;mso-wrap-style:square;v-text-anchor:middle" o:gfxdata="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" fillcolor="white [3212]" stroked="f" strokeweight="1pt">
+                  <v:fill opacity="0"/>
+                </v:rect>
+                <v:shape id="Retângulo 1" o:spid="_x0000_s1029" style="position:absolute;left:2286;width:14630;height:10149;visibility:visible;mso-wrap-style:square;v-text-anchor:middle" coordsize="1462822,1014481" o:gfxdata="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" path="m,l1462822,,910372,376306,,1014481,,xe" fillcolor="#4472c4 [3204]" stroked="f" strokeweight="1pt">
+                  <v:stroke joinstyle="miter"/>
+                  <v:path arrowok="t" o:connecttype="custom" o:connectlocs="0,0;1463040,0;910508,376493;0,1014984;0,0" o:connectangles="0,0,0,0,0"/>
+                </v:shape>
+                <v:rect id="Retângulo 162" o:spid="_x0000_s1030" style="position:absolute;left:2286;width:14721;height:10241;visibility:visible;mso-wrap-style:square;v-text-anchor:middle" o:gfxdata="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" stroked="f" strokeweight="1pt">
+                  <v:fill r:id="rId2" o:title="" recolor="t" rotate="t" type="frame"/>
+                </v:rect>
+              </v:group>
+              <v:shapetype id="_x0000_t202" coordsize="21600,21600" o:spt="202" path="m,l,21600r21600,l21600,xe">
+                <v:stroke joinstyle="miter"/>
+                <v:path gradientshapeok="t" o:connecttype="rect"/>
+              </v:shapetype>
+              <v:shape id="Caixa de Texto 163" o:spid="_x0000_s1031" type="#_x0000_t202" style="position:absolute;left:2370;top:189;width:4428;height:3753;flip:x;visibility:visible;mso-wrap-style:square;v-text-anchor:middle" o:gfxdata="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" filled="f" stroked="f" strokeweight=".5pt">
+                <v:textbox inset=",7.2pt,,7.2pt">
+                  <w:txbxContent>
+                    <w:p>
+                      <w:pPr>
+                        <w:pStyle w:val="Cabealho"/>
+                        <w:jc w:val="right"/>
+                        <w:rPr>
+                          <w:color w:val="FFFFFF" w:themeColor="background1"/>
+                          <w:sz w:val="24"/>
+                          <w:szCs w:val="24"/>
+                        </w:rPr>
+                      </w:pPr>
+                      <w:r>
+                        <w:rPr>
+                          <w:color w:val="FFFFFF" w:themeColor="background1"/>
+                          <w:sz w:val="24"/>
+                          <w:szCs w:val="24"/>
+                        </w:rPr>
+                        <w:fldChar w:fldCharType="begin"/>
+                      </w:r>
+                      <w:r>
+                        <w:rPr>
+                          <w:color w:val="FFFFFF" w:themeColor="background1"/>
+                          <w:sz w:val="24"/>
+                          <w:szCs w:val="24"/>
+                        </w:rPr>
+                        <w:instrText>PAGE   \* MERGEFORMAT</w:instrText>
+                      </w:r>
+                      <w:r>
+                        <w:rPr>
+                          <w:color w:val="FFFFFF" w:themeColor="background1"/>
+                          <w:sz w:val="24"/>
+                          <w:szCs w:val="24"/>
+                        </w:rPr>
+                        <w:fldChar w:fldCharType="separate"/>
+                      </w:r>
+                      <w:r>
+                        <w:rPr>
+                          <w:color w:val="FFFFFF" w:themeColor="background1"/>
+                          <w:sz w:val="24"/>
+                          <w:szCs w:val="24"/>
+                        </w:rPr>
+                        <w:t>2</w:t>
+                      </w:r>
+                      <w:r>
+                        <w:rPr>
+                          <w:color w:val="FFFFFF" w:themeColor="background1"/>
+                          <w:sz w:val="24"/>
+                          <w:szCs w:val="24"/>
+                        </w:rPr>
+                        <w:fldChar w:fldCharType="end"/>
+                      </w:r>
+                    </w:p>
+                  </w:txbxContent>
+                </v:textbox>
+              </v:shape>
+              <w10:wrap anchorx="page" anchory="page"/>
+            </v:group>
+          </w:pict>
+        </mc:Fallback>
+      </mc:AlternateContent>
+    </w:r>
+  </w:p>
+</w:hdr>
+</file>
+
+<file path=word/numbering.xml><?xml version="1.0" encoding="utf-8"?>
+<w:numbering xmlns:wpc="http://schemas.microsoft.com/office/word/2010/wordprocessingCanvas" xmlns:cx="http://schemas.microsoft.com/office/drawing/2014/chartex" xmlns:cx1="http://schemas.microsoft.com/office/drawing/2015/9/8/chartex" xmlns:cx2="http://schemas.microsoft.com/office/drawing/2015/10/21/chartex" xmlns:cx3="http://schemas.microsoft.com/office/drawing/2016/5/9/chartex" xmlns:cx4="http://schemas.microsoft.com/office/drawing/2016/5/10/chartex" xmlns:cx5="http://schemas.microsoft.com/office/drawing/2016/5/11/chartex" xmlns:cx6="http://schemas.microsoft.com/office/drawing/2016/5/12/chartex" xmlns:cx7="http://schemas.microsoft.com/office/drawing/2016/5/13/chartex" xmlns:cx8="http://schemas.microsoft.com/office/drawing/2016/5/14/chartex" xmlns:mc="http://schemas.openxmlformats.org/markup-compatibility/2006" xmlns:aink="http://schemas.microsoft.com/office/drawing/2016/ink" xmlns:am3d="http://schemas.microsoft.com/office/drawing/2017/model3d" xmlns:o="urn:schemas-microsoft-com:office:office" xmlns:oel="http://schemas.microsoft.com/office/2019/extlst" xmlns:r="http://schemas.openxmlformats.org/officeDocument/2006/relationships" xmlns:m="http://schemas.openxmlformats.org/officeDocument/2006/math" xmlns:v="urn:schemas-microsoft-com:vml" xmlns:wp14="http://schemas.microsoft.com/office/word/2010/wordprocessingDrawing" xmlns:wp="http://schemas.openxmlformats.org/drawingml/2006/wordprocessingDrawing" xmlns:w10="urn:schemas-microsoft-com:office:word" xmlns:w="http://schemas.openxmlformats.org/wordprocessingml/2006/main" xmlns:w14="http://schemas.microsoft.com/office/word/2010/wordml" xmlns:w15="http://schemas.microsoft.com/office/word/2012/wordml" xmlns:w16cex="http://schemas.microsoft.com/office/word/2018/wordml/cex" xmlns:w16cid="http://schemas.microsoft.com/office/word/2016/wordml/cid" xmlns:w16="http://schemas.microsoft.com/office/word/2018/wordml" xmlns:w16sdtdh="http://schemas.microsoft.com/office/word/2020/wordml/sdtdatahash" xmlns:w16se="http://schemas.microsoft.com/office/word/2015/wordml/symex" xmlns:wpg="http://schemas.microsoft.com/office/word/2010/wordprocessingGroup" xmlns:wpi="http://schemas.microsoft.com/office/word/2010/wordprocessingInk" xmlns:wne="http://schemas.microsoft.com/office/word/2006/wordml" xmlns:wps="http://schemas.microsoft.com/office/word/2010/wordprocessingShape" mc:Ignorable="w14 w15 w16se w16cid w16 w16cex w16sdtdh wp14"/>
 </file>
 
 <file path=word/styles.xml><?xml version="1.0" encoding="utf-8"?>
@@ -938,6 +4761,7 @@
   <w:style w:type="paragraph" w:default="1" w:styleId="Normal">
     <w:name w:val="Normal"/>
     <w:qFormat/>
+    <w:rsid w:val="00237CC8"/>
   </w:style>
   <w:style w:type="paragraph" w:styleId="Ttulo1">
     <w:name w:val="heading 1"/>
@@ -958,6 +4782,28 @@
       <w:color w:val="2F5496" w:themeColor="accent1" w:themeShade="BF"/>
       <w:sz w:val="32"/>
       <w:szCs w:val="32"/>
+    </w:rPr>
+  </w:style>
+  <w:style w:type="paragraph" w:styleId="Ttulo2">
+    <w:name w:val="heading 2"/>
+    <w:basedOn w:val="Normal"/>
+    <w:next w:val="Normal"/>
+    <w:link w:val="Ttulo2Carter"/>
+    <w:uiPriority w:val="9"/>
+    <w:unhideWhenUsed/>
+    <w:qFormat/>
+    <w:rsid w:val="00D25B4A"/>
+    <w:pPr>
+      <w:keepNext/>
+      <w:keepLines/>
+      <w:spacing w:before="40" w:after="0"/>
+      <w:outlineLvl w:val="1"/>
+    </w:pPr>
+    <w:rPr>
+      <w:rFonts w:asciiTheme="majorHAnsi" w:eastAsiaTheme="majorEastAsia" w:hAnsiTheme="majorHAnsi" w:cstheme="majorBidi"/>
+      <w:color w:val="2F5496" w:themeColor="accent1" w:themeShade="BF"/>
+      <w:sz w:val="26"/>
+      <w:szCs w:val="26"/>
     </w:rPr>
   </w:style>
   <w:style w:type="character" w:default="1" w:styleId="Tipodeletrapredefinidodopargrafo">
@@ -1015,6 +4861,207 @@
       <w:kern w:val="0"/>
       <w:lang w:eastAsia="pt-PT"/>
       <w14:ligatures w14:val="none"/>
+    </w:rPr>
+  </w:style>
+  <w:style w:type="paragraph" w:styleId="ndice1">
+    <w:name w:val="toc 1"/>
+    <w:basedOn w:val="Normal"/>
+    <w:next w:val="Normal"/>
+    <w:autoRedefine/>
+    <w:uiPriority w:val="39"/>
+    <w:unhideWhenUsed/>
+    <w:rsid w:val="000A3F3B"/>
+    <w:pPr>
+      <w:tabs>
+        <w:tab w:val="right" w:leader="dot" w:pos="8494"/>
+      </w:tabs>
+      <w:spacing w:after="100"/>
+    </w:pPr>
+    <w:rPr>
+      <w:rFonts w:ascii="Arial" w:hAnsi="Arial" w:cs="Arial"/>
+      <w:noProof/>
+    </w:rPr>
+  </w:style>
+  <w:style w:type="character" w:styleId="Hiperligao">
+    <w:name w:val="Hyperlink"/>
+    <w:basedOn w:val="Tipodeletrapredefinidodopargrafo"/>
+    <w:uiPriority w:val="99"/>
+    <w:unhideWhenUsed/>
+    <w:rsid w:val="00525B33"/>
+    <w:rPr>
+      <w:color w:val="0563C1" w:themeColor="hyperlink"/>
+      <w:u w:val="single"/>
+    </w:rPr>
+  </w:style>
+  <w:style w:type="paragraph" w:styleId="Legenda">
+    <w:name w:val="caption"/>
+    <w:basedOn w:val="Normal"/>
+    <w:next w:val="Normal"/>
+    <w:uiPriority w:val="35"/>
+    <w:unhideWhenUsed/>
+    <w:qFormat/>
+    <w:rsid w:val="005520FD"/>
+    <w:pPr>
+      <w:spacing w:after="200" w:line="240" w:lineRule="auto"/>
+    </w:pPr>
+    <w:rPr>
+      <w:i/>
+      <w:iCs/>
+      <w:color w:val="44546A" w:themeColor="text2"/>
+      <w:sz w:val="18"/>
+      <w:szCs w:val="18"/>
+    </w:rPr>
+  </w:style>
+  <w:style w:type="paragraph" w:styleId="ndicedeilustraes">
+    <w:name w:val="table of figures"/>
+    <w:basedOn w:val="Normal"/>
+    <w:next w:val="Normal"/>
+    <w:uiPriority w:val="99"/>
+    <w:unhideWhenUsed/>
+    <w:rsid w:val="005520FD"/>
+    <w:pPr>
+      <w:spacing w:after="0"/>
+    </w:pPr>
+    <w:rPr>
+      <w:rFonts w:cstheme="minorHAnsi"/>
+      <w:i/>
+      <w:iCs/>
+      <w:sz w:val="20"/>
+      <w:szCs w:val="20"/>
+    </w:rPr>
+  </w:style>
+  <w:style w:type="character" w:styleId="CdigoHTML">
+    <w:name w:val="HTML Code"/>
+    <w:basedOn w:val="Tipodeletrapredefinidodopargrafo"/>
+    <w:uiPriority w:val="99"/>
+    <w:semiHidden/>
+    <w:unhideWhenUsed/>
+    <w:rsid w:val="003215AB"/>
+    <w:rPr>
+      <w:rFonts w:ascii="Courier New" w:eastAsia="Times New Roman" w:hAnsi="Courier New" w:cs="Courier New"/>
+      <w:sz w:val="20"/>
+      <w:szCs w:val="20"/>
+    </w:rPr>
+  </w:style>
+  <w:style w:type="paragraph" w:styleId="Cabealho">
+    <w:name w:val="header"/>
+    <w:basedOn w:val="Normal"/>
+    <w:link w:val="CabealhoCarter"/>
+    <w:uiPriority w:val="99"/>
+    <w:unhideWhenUsed/>
+    <w:rsid w:val="006528DE"/>
+    <w:pPr>
+      <w:tabs>
+        <w:tab w:val="center" w:pos="4252"/>
+        <w:tab w:val="right" w:pos="8504"/>
+      </w:tabs>
+      <w:spacing w:after="0" w:line="240" w:lineRule="auto"/>
+    </w:pPr>
+  </w:style>
+  <w:style w:type="character" w:customStyle="1" w:styleId="CabealhoCarter">
+    <w:name w:val="Cabeçalho Caráter"/>
+    <w:basedOn w:val="Tipodeletrapredefinidodopargrafo"/>
+    <w:link w:val="Cabealho"/>
+    <w:uiPriority w:val="99"/>
+    <w:rsid w:val="006528DE"/>
+  </w:style>
+  <w:style w:type="paragraph" w:styleId="Rodap">
+    <w:name w:val="footer"/>
+    <w:basedOn w:val="Normal"/>
+    <w:link w:val="RodapCarter"/>
+    <w:uiPriority w:val="99"/>
+    <w:unhideWhenUsed/>
+    <w:rsid w:val="006528DE"/>
+    <w:pPr>
+      <w:tabs>
+        <w:tab w:val="center" w:pos="4252"/>
+        <w:tab w:val="right" w:pos="8504"/>
+      </w:tabs>
+      <w:spacing w:after="0" w:line="240" w:lineRule="auto"/>
+    </w:pPr>
+  </w:style>
+  <w:style w:type="character" w:customStyle="1" w:styleId="RodapCarter">
+    <w:name w:val="Rodapé Caráter"/>
+    <w:basedOn w:val="Tipodeletrapredefinidodopargrafo"/>
+    <w:link w:val="Rodap"/>
+    <w:uiPriority w:val="99"/>
+    <w:rsid w:val="006528DE"/>
+  </w:style>
+  <w:style w:type="character" w:customStyle="1" w:styleId="Ttulo2Carter">
+    <w:name w:val="Título 2 Caráter"/>
+    <w:basedOn w:val="Tipodeletrapredefinidodopargrafo"/>
+    <w:link w:val="Ttulo2"/>
+    <w:uiPriority w:val="9"/>
+    <w:rsid w:val="00D25B4A"/>
+    <w:rPr>
+      <w:rFonts w:asciiTheme="majorHAnsi" w:eastAsiaTheme="majorEastAsia" w:hAnsiTheme="majorHAnsi" w:cstheme="majorBidi"/>
+      <w:color w:val="2F5496" w:themeColor="accent1" w:themeShade="BF"/>
+      <w:sz w:val="26"/>
+      <w:szCs w:val="26"/>
+    </w:rPr>
+  </w:style>
+  <w:style w:type="paragraph" w:styleId="ndice2">
+    <w:name w:val="toc 2"/>
+    <w:basedOn w:val="Normal"/>
+    <w:next w:val="Normal"/>
+    <w:autoRedefine/>
+    <w:uiPriority w:val="39"/>
+    <w:unhideWhenUsed/>
+    <w:rsid w:val="00D25B4A"/>
+    <w:pPr>
+      <w:spacing w:after="100"/>
+      <w:ind w:left="220"/>
+    </w:pPr>
+    <w:rPr>
+      <w:rFonts w:eastAsiaTheme="minorEastAsia" w:cs="Times New Roman"/>
+      <w:kern w:val="0"/>
+      <w:lang w:eastAsia="pt-PT"/>
+      <w14:ligatures w14:val="none"/>
+    </w:rPr>
+  </w:style>
+  <w:style w:type="paragraph" w:styleId="ndice3">
+    <w:name w:val="toc 3"/>
+    <w:basedOn w:val="Normal"/>
+    <w:next w:val="Normal"/>
+    <w:autoRedefine/>
+    <w:uiPriority w:val="39"/>
+    <w:unhideWhenUsed/>
+    <w:rsid w:val="00D25B4A"/>
+    <w:pPr>
+      <w:spacing w:after="100"/>
+      <w:ind w:left="440"/>
+    </w:pPr>
+    <w:rPr>
+      <w:rFonts w:eastAsiaTheme="minorEastAsia" w:cs="Times New Roman"/>
+      <w:kern w:val="0"/>
+      <w:lang w:eastAsia="pt-PT"/>
+      <w14:ligatures w14:val="none"/>
+    </w:rPr>
+  </w:style>
+  <w:style w:type="character" w:styleId="nfaseDiscreta">
+    <w:name w:val="Subtle Emphasis"/>
+    <w:basedOn w:val="Tipodeletrapredefinidodopargrafo"/>
+    <w:uiPriority w:val="19"/>
+    <w:qFormat/>
+    <w:rsid w:val="005A55E5"/>
+    <w:rPr>
+      <w:i/>
+      <w:iCs/>
+      <w:color w:val="404040" w:themeColor="text1" w:themeTint="BF"/>
+    </w:rPr>
+  </w:style>
+  <w:style w:type="character" w:styleId="RefernciaIntensa">
+    <w:name w:val="Intense Reference"/>
+    <w:basedOn w:val="Tipodeletrapredefinidodopargrafo"/>
+    <w:uiPriority w:val="32"/>
+    <w:qFormat/>
+    <w:rsid w:val="005A55E5"/>
+    <w:rPr>
+      <w:b/>
+      <w:bCs/>
+      <w:smallCaps/>
+      <w:color w:val="4472C4" w:themeColor="accent1"/>
+      <w:spacing w:val="5"/>
     </w:rPr>
   </w:style>
 </w:styles>
@@ -1316,10 +5363,213 @@
 </file>
 
 <file path=customXml/item1.xml><?xml version="1.0" encoding="utf-8"?>
+<p:properties xmlns:p="http://schemas.microsoft.com/office/2006/metadata/properties" xmlns:xsi="http://www.w3.org/2001/XMLSchema-instance" xmlns:pc="http://schemas.microsoft.com/office/infopath/2007/PartnerControls">
+  <documentManagement>
+    <_activity xmlns="6553d060-1df9-4e0b-bf01-b5d36c47d0ef" xsi:nil="true"/>
+  </documentManagement>
+</p:properties>
+</file>
+
+<file path=customXml/item2.xml><?xml version="1.0" encoding="utf-8"?>
+<?mso-contentType ?>
+<FormTemplates xmlns="http://schemas.microsoft.com/sharepoint/v3/contenttype/forms">
+  <Display>DocumentLibraryForm</Display>
+  <Edit>DocumentLibraryForm</Edit>
+  <New>DocumentLibraryForm</New>
+</FormTemplates>
+</file>
+
+<file path=customXml/item3.xml><?xml version="1.0" encoding="utf-8"?>
+<ct:contentTypeSchema xmlns:ct="http://schemas.microsoft.com/office/2006/metadata/contentType" xmlns:ma="http://schemas.microsoft.com/office/2006/metadata/properties/metaAttributes" ct:_="" ma:_="" ma:contentTypeName="Document" ma:contentTypeID="0x0101002F79F34B3F4F9748A346AA30807CCF3A" ma:contentTypeVersion="4" ma:contentTypeDescription="Create a new document." ma:contentTypeScope="" ma:versionID="8b9bc87b25bcaecfc73c4c8eb7ceb570">
+  <xsd:schema xmlns:xsd="http://www.w3.org/2001/XMLSchema" xmlns:xs="http://www.w3.org/2001/XMLSchema" xmlns:p="http://schemas.microsoft.com/office/2006/metadata/properties" xmlns:ns3="6553d060-1df9-4e0b-bf01-b5d36c47d0ef" targetNamespace="http://schemas.microsoft.com/office/2006/metadata/properties" ma:root="true" ma:fieldsID="5ddd71834402a708c98899a5a090c1cf" ns3:_="">
+    <xsd:import namespace="6553d060-1df9-4e0b-bf01-b5d36c47d0ef"/>
+    <xsd:element name="properties">
+      <xsd:complexType>
+        <xsd:sequence>
+          <xsd:element name="documentManagement">
+            <xsd:complexType>
+              <xsd:all>
+                <xsd:element ref="ns3:MediaServiceMetadata" minOccurs="0"/>
+                <xsd:element ref="ns3:MediaServiceFastMetadata" minOccurs="0"/>
+                <xsd:element ref="ns3:MediaServiceSearchProperties" minOccurs="0"/>
+                <xsd:element ref="ns3:_activity" minOccurs="0"/>
+              </xsd:all>
+            </xsd:complexType>
+          </xsd:element>
+        </xsd:sequence>
+      </xsd:complexType>
+    </xsd:element>
+  </xsd:schema>
+  <xsd:schema xmlns:xsd="http://www.w3.org/2001/XMLSchema" xmlns:xs="http://www.w3.org/2001/XMLSchema" xmlns:dms="http://schemas.microsoft.com/office/2006/documentManagement/types" xmlns:pc="http://schemas.microsoft.com/office/infopath/2007/PartnerControls" targetNamespace="6553d060-1df9-4e0b-bf01-b5d36c47d0ef" elementFormDefault="qualified">
+    <xsd:import namespace="http://schemas.microsoft.com/office/2006/documentManagement/types"/>
+    <xsd:import namespace="http://schemas.microsoft.com/office/infopath/2007/PartnerControls"/>
+    <xsd:element name="MediaServiceMetadata" ma:index="8" nillable="true" ma:displayName="MediaServiceMetadata" ma:hidden="true" ma:internalName="MediaServiceMetadata" ma:readOnly="true">
+      <xsd:simpleType>
+        <xsd:restriction base="dms:Note"/>
+      </xsd:simpleType>
+    </xsd:element>
+    <xsd:element name="MediaServiceFastMetadata" ma:index="9" nillable="true" ma:displayName="MediaServiceFastMetadata" ma:hidden="true" ma:internalName="MediaServiceFastMetadata" ma:readOnly="true">
+      <xsd:simpleType>
+        <xsd:restriction base="dms:Note"/>
+      </xsd:simpleType>
+    </xsd:element>
+    <xsd:element name="MediaServiceSearchProperties" ma:index="10" nillable="true" ma:displayName="MediaServiceSearchProperties" ma:hidden="true" ma:internalName="MediaServiceSearchProperties" ma:readOnly="true">
+      <xsd:simpleType>
+        <xsd:restriction base="dms:Note"/>
+      </xsd:simpleType>
+    </xsd:element>
+    <xsd:element name="_activity" ma:index="11" nillable="true" ma:displayName="_activity" ma:hidden="true" ma:internalName="_activity">
+      <xsd:simpleType>
+        <xsd:restriction base="dms:Note"/>
+      </xsd:simpleType>
+    </xsd:element>
+  </xsd:schema>
+  <xsd:schema xmlns="http://schemas.openxmlformats.org/package/2006/metadata/core-properties" xmlns:xsd="http://www.w3.org/2001/XMLSchema" xmlns:xsi="http://www.w3.org/2001/XMLSchema-instance" xmlns:dc="http://purl.org/dc/elements/1.1/" xmlns:dcterms="http://purl.org/dc/terms/" xmlns:odoc="http://schemas.microsoft.com/internal/obd" targetNamespace="http://schemas.openxmlformats.org/package/2006/metadata/core-properties" elementFormDefault="qualified" attributeFormDefault="unqualified" blockDefault="#all">
+    <xsd:import namespace="http://purl.org/dc/elements/1.1/" schemaLocation="http://dublincore.org/schemas/xmls/qdc/2003/04/02/dc.xsd"/>
+    <xsd:import namespace="http://purl.org/dc/terms/" schemaLocation="http://dublincore.org/schemas/xmls/qdc/2003/04/02/dcterms.xsd"/>
+    <xsd:element name="coreProperties" type="CT_coreProperties"/>
+    <xsd:complexType name="CT_coreProperties">
+      <xsd:all>
+        <xsd:element ref="dc:creator" minOccurs="0" maxOccurs="1"/>
+        <xsd:element ref="dcterms:created" minOccurs="0" maxOccurs="1"/>
+        <xsd:element ref="dc:identifier" minOccurs="0" maxOccurs="1"/>
+        <xsd:element name="contentType" minOccurs="0" maxOccurs="1" type="xsd:string" ma:index="0" ma:displayName="Content Type"/>
+        <xsd:element ref="dc:title" minOccurs="0" maxOccurs="1" ma:index="4" ma:displayName="Title"/>
+        <xsd:element ref="dc:subject" minOccurs="0" maxOccurs="1"/>
+        <xsd:element ref="dc:description" minOccurs="0" maxOccurs="1"/>
+        <xsd:element name="keywords" minOccurs="0" maxOccurs="1" type="xsd:string"/>
+        <xsd:element ref="dc:language" minOccurs="0" maxOccurs="1"/>
+        <xsd:element name="category" minOccurs="0" maxOccurs="1" type="xsd:string"/>
+        <xsd:element name="version" minOccurs="0" maxOccurs="1" type="xsd:string"/>
+        <xsd:element name="revision" minOccurs="0" maxOccurs="1" type="xsd:string">
+          <xsd:annotation>
+            <xsd:documentation>
+                        This value indicates the number of saves or revisions. The application is responsible for updating this value after each revision.
+                    </xsd:documentation>
+          </xsd:annotation>
+        </xsd:element>
+        <xsd:element name="lastModifiedBy" minOccurs="0" maxOccurs="1" type="xsd:string"/>
+        <xsd:element ref="dcterms:modified" minOccurs="0" maxOccurs="1"/>
+        <xsd:element name="contentStatus" minOccurs="0" maxOccurs="1" type="xsd:string"/>
+      </xsd:all>
+    </xsd:complexType>
+  </xsd:schema>
+  <xs:schema xmlns:pc="http://schemas.microsoft.com/office/infopath/2007/PartnerControls" xmlns:xs="http://www.w3.org/2001/XMLSchema" targetNamespace="http://schemas.microsoft.com/office/infopath/2007/PartnerControls" elementFormDefault="qualified" attributeFormDefault="unqualified">
+    <xs:element name="Person">
+      <xs:complexType>
+        <xs:sequence>
+          <xs:element ref="pc:DisplayName" minOccurs="0"/>
+          <xs:element ref="pc:AccountId" minOccurs="0"/>
+          <xs:element ref="pc:AccountType" minOccurs="0"/>
+        </xs:sequence>
+      </xs:complexType>
+    </xs:element>
+    <xs:element name="DisplayName" type="xs:string"/>
+    <xs:element name="AccountId" type="xs:string"/>
+    <xs:element name="AccountType" type="xs:string"/>
+    <xs:element name="BDCAssociatedEntity">
+      <xs:complexType>
+        <xs:sequence>
+          <xs:element ref="pc:BDCEntity" minOccurs="0" maxOccurs="unbounded"/>
+        </xs:sequence>
+        <xs:attribute ref="pc:EntityNamespace"/>
+        <xs:attribute ref="pc:EntityName"/>
+        <xs:attribute ref="pc:SystemInstanceName"/>
+        <xs:attribute ref="pc:AssociationName"/>
+      </xs:complexType>
+    </xs:element>
+    <xs:attribute name="EntityNamespace" type="xs:string"/>
+    <xs:attribute name="EntityName" type="xs:string"/>
+    <xs:attribute name="SystemInstanceName" type="xs:string"/>
+    <xs:attribute name="AssociationName" type="xs:string"/>
+    <xs:element name="BDCEntity">
+      <xs:complexType>
+        <xs:sequence>
+          <xs:element ref="pc:EntityDisplayName" minOccurs="0"/>
+          <xs:element ref="pc:EntityInstanceReference" minOccurs="0"/>
+          <xs:element ref="pc:EntityId1" minOccurs="0"/>
+          <xs:element ref="pc:EntityId2" minOccurs="0"/>
+          <xs:element ref="pc:EntityId3" minOccurs="0"/>
+          <xs:element ref="pc:EntityId4" minOccurs="0"/>
+          <xs:element ref="pc:EntityId5" minOccurs="0"/>
+        </xs:sequence>
+      </xs:complexType>
+    </xs:element>
+    <xs:element name="EntityDisplayName" type="xs:string"/>
+    <xs:element name="EntityInstanceReference" type="xs:string"/>
+    <xs:element name="EntityId1" type="xs:string"/>
+    <xs:element name="EntityId2" type="xs:string"/>
+    <xs:element name="EntityId3" type="xs:string"/>
+    <xs:element name="EntityId4" type="xs:string"/>
+    <xs:element name="EntityId5" type="xs:string"/>
+    <xs:element name="Terms">
+      <xs:complexType>
+        <xs:sequence>
+          <xs:element ref="pc:TermInfo" minOccurs="0" maxOccurs="unbounded"/>
+        </xs:sequence>
+      </xs:complexType>
+    </xs:element>
+    <xs:element name="TermInfo">
+      <xs:complexType>
+        <xs:sequence>
+          <xs:element ref="pc:TermName" minOccurs="0"/>
+          <xs:element ref="pc:TermId" minOccurs="0"/>
+        </xs:sequence>
+      </xs:complexType>
+    </xs:element>
+    <xs:element name="TermName" type="xs:string"/>
+    <xs:element name="TermId" type="xs:string"/>
+  </xs:schema>
+</ct:contentTypeSchema>
+</file>
+
+<file path=customXml/item4.xml><?xml version="1.0" encoding="utf-8"?>
 <b:Sources xmlns:b="http://schemas.openxmlformats.org/officeDocument/2006/bibliography" xmlns="http://schemas.openxmlformats.org/officeDocument/2006/bibliography" SelectedStyle="\APASixthEditionOfficeOnline.xsl" StyleName="APA" Version="6"/>
 </file>
 
 <file path=customXml/itemProps1.xml><?xml version="1.0" encoding="utf-8"?>
+<ds:datastoreItem xmlns:ds="http://schemas.openxmlformats.org/officeDocument/2006/customXml" ds:itemID="{165CD38C-A3D8-443A-B81D-AE7175CC990B}">
+  <ds:schemaRefs>
+    <ds:schemaRef ds:uri="http://schemas.microsoft.com/office/2006/metadata/properties"/>
+    <ds:schemaRef ds:uri="http://www.w3.org/XML/1998/namespace"/>
+    <ds:schemaRef ds:uri="http://schemas.microsoft.com/office/2006/documentManagement/types"/>
+    <ds:schemaRef ds:uri="http://purl.org/dc/terms/"/>
+    <ds:schemaRef ds:uri="http://purl.org/dc/dcmitype/"/>
+    <ds:schemaRef ds:uri="http://schemas.microsoft.com/office/infopath/2007/PartnerControls"/>
+    <ds:schemaRef ds:uri="http://purl.org/dc/elements/1.1/"/>
+    <ds:schemaRef ds:uri="http://schemas.openxmlformats.org/package/2006/metadata/core-properties"/>
+    <ds:schemaRef ds:uri="6553d060-1df9-4e0b-bf01-b5d36c47d0ef"/>
+  </ds:schemaRefs>
+</ds:datastoreItem>
+</file>
+
+<file path=customXml/itemProps2.xml><?xml version="1.0" encoding="utf-8"?>
+<ds:datastoreItem xmlns:ds="http://schemas.openxmlformats.org/officeDocument/2006/customXml" ds:itemID="{31BED44C-BE62-4341-A3F7-DACF1529F625}">
+  <ds:schemaRefs>
+    <ds:schemaRef ds:uri="http://schemas.microsoft.com/sharepoint/v3/contenttype/forms"/>
+  </ds:schemaRefs>
+</ds:datastoreItem>
+</file>
+
+<file path=customXml/itemProps3.xml><?xml version="1.0" encoding="utf-8"?>
+<ds:datastoreItem xmlns:ds="http://schemas.openxmlformats.org/officeDocument/2006/customXml" ds:itemID="{97D2EE8A-984F-469D-BCA8-85AC8A5A5396}">
+  <ds:schemaRefs>
+    <ds:schemaRef ds:uri="http://schemas.microsoft.com/office/2006/metadata/contentType"/>
+    <ds:schemaRef ds:uri="http://schemas.microsoft.com/office/2006/metadata/properties/metaAttributes"/>
+    <ds:schemaRef ds:uri="http://www.w3.org/2001/XMLSchema"/>
+    <ds:schemaRef ds:uri="http://schemas.microsoft.com/office/2006/metadata/properties"/>
+    <ds:schemaRef ds:uri="6553d060-1df9-4e0b-bf01-b5d36c47d0ef"/>
+    <ds:schemaRef ds:uri="http://schemas.microsoft.com/office/2006/documentManagement/types"/>
+    <ds:schemaRef ds:uri="http://schemas.microsoft.com/office/infopath/2007/PartnerControls"/>
+    <ds:schemaRef ds:uri="http://schemas.openxmlformats.org/package/2006/metadata/core-properties"/>
+    <ds:schemaRef ds:uri="http://purl.org/dc/elements/1.1/"/>
+    <ds:schemaRef ds:uri="http://purl.org/dc/terms/"/>
+    <ds:schemaRef ds:uri="http://schemas.microsoft.com/internal/obd"/>
+  </ds:schemaRefs>
+</ds:datastoreItem>
+</file>
+
+<file path=customXml/itemProps4.xml><?xml version="1.0" encoding="utf-8"?>
 <ds:datastoreItem xmlns:ds="http://schemas.openxmlformats.org/officeDocument/2006/customXml" ds:itemID="{BD3DFB0D-7FF0-4632-9057-535BB2670E95}">
   <ds:schemaRefs>
     <ds:schemaRef ds:uri="http://schemas.openxmlformats.org/officeDocument/2006/bibliography"/>

</xml_diff>